<commit_message>
Changes to the report methods section, added plots, added new notebook for cats vs dogs dataset, added new dataset, modified folfer structure on Data folder
</commit_message>
<xml_diff>
--- a/Report/FinalProjectReport.docx
+++ b/Report/FinalProjectReport.docx
@@ -26,6 +26,15 @@
         </w:rPr>
         <w:t>Final Project – Transfer Learning</w:t>
       </w:r>
+      <w:r>
+        <w:rPr>
+          <w:rFonts w:ascii="CMU Serif Roman" w:hAnsi="CMU Serif Roman" w:cs="CMU Serif Roman"/>
+          <w:sz w:val="40"/>
+          <w:szCs w:val="40"/>
+          <w:lang w:val="en-US"/>
+        </w:rPr>
+        <w:t xml:space="preserve"> Tutorial</w:t>
+      </w:r>
     </w:p>
     <w:p>
       <w:pPr>
@@ -37,6 +46,8 @@
         <w:textAlignment w:val="baseline"/>
         <w:rPr>
           <w:rFonts w:ascii="CMU Serif Roman" w:hAnsi="CMU Serif Roman" w:cs="CMU Serif Roman"/>
+          <w:b/>
+          <w:bCs/>
           <w:sz w:val="28"/>
           <w:szCs w:val="28"/>
           <w:lang w:val="en-US"/>
@@ -45,6 +56,8 @@
       <w:r>
         <w:rPr>
           <w:rFonts w:ascii="CMU Serif Roman" w:hAnsi="CMU Serif Roman" w:cs="CMU Serif Roman"/>
+          <w:b/>
+          <w:bCs/>
           <w:sz w:val="28"/>
           <w:szCs w:val="28"/>
           <w:lang w:val="en-US"/>
@@ -64,7 +77,6 @@
           <w:rFonts w:ascii="CMU Serif Roman" w:hAnsi="CMU Serif Roman" w:cs="CMU Serif Roman"/>
           <w:i/>
           <w:iCs/>
-          <w:lang w:val="en-US"/>
         </w:rPr>
       </w:pPr>
       <w:r>
@@ -72,9 +84,64 @@
           <w:rFonts w:ascii="CMU Serif Roman" w:hAnsi="CMU Serif Roman" w:cs="CMU Serif Roman"/>
           <w:i/>
           <w:iCs/>
-          <w:lang w:val="en-US"/>
-        </w:rPr>
-        <w:t xml:space="preserve">Team 8: </w:t>
+        </w:rPr>
+        <w:t>Yuan Feng</w:t>
+      </w:r>
+      <w:r>
+        <w:rPr>
+          <w:rFonts w:ascii="CMU Serif Roman" w:hAnsi="CMU Serif Roman" w:cs="CMU Serif Roman"/>
+          <w:i/>
+          <w:iCs/>
+        </w:rPr>
+        <w:t xml:space="preserve">, </w:t>
+      </w:r>
+      <w:r>
+        <w:rPr>
+          <w:rFonts w:ascii="CMU Serif Roman" w:hAnsi="CMU Serif Roman" w:cs="CMU Serif Roman"/>
+          <w:i/>
+          <w:iCs/>
+        </w:rPr>
+        <w:t>Sebastián Soriano Pérez</w:t>
+      </w:r>
+      <w:r>
+        <w:rPr>
+          <w:rFonts w:ascii="CMU Serif Roman" w:hAnsi="CMU Serif Roman" w:cs="CMU Serif Roman"/>
+          <w:i/>
+          <w:iCs/>
+        </w:rPr>
+        <w:t xml:space="preserve">, </w:t>
+      </w:r>
+      <w:r>
+        <w:rPr>
+          <w:rFonts w:ascii="CMU Serif Roman" w:hAnsi="CMU Serif Roman" w:cs="CMU Serif Roman"/>
+          <w:i/>
+          <w:iCs/>
+        </w:rPr>
+        <w:t>Vishaal</w:t>
+      </w:r>
+      <w:r>
+        <w:rPr>
+          <w:rFonts w:ascii="CMU Serif Roman" w:hAnsi="CMU Serif Roman" w:cs="CMU Serif Roman"/>
+          <w:i/>
+          <w:iCs/>
+        </w:rPr>
+        <w:t xml:space="preserve"> </w:t>
+      </w:r>
+      <w:r>
+        <w:rPr>
+          <w:rFonts w:ascii="CMU Serif Roman" w:hAnsi="CMU Serif Roman" w:cs="CMU Serif Roman"/>
+          <w:i/>
+          <w:iCs/>
+        </w:rPr>
+        <w:t>Venkatesh</w:t>
+      </w:r>
+      <w:r>
+        <w:rPr>
+          <w:rFonts w:ascii="CMU Serif Roman" w:hAnsi="CMU Serif Roman" w:cs="CMU Serif Roman"/>
+          <w:i/>
+          <w:iCs/>
+        </w:rPr>
+        <w:t>,</w:t>
       </w:r>
     </w:p>
     <w:p>
@@ -89,49 +156,20 @@
           <w:rFonts w:ascii="CMU Serif Roman" w:hAnsi="CMU Serif Roman" w:cs="CMU Serif Roman"/>
           <w:i/>
           <w:iCs/>
-        </w:rPr>
-      </w:pPr>
-      <w:r>
-        <w:rPr>
-          <w:rFonts w:ascii="CMU Serif Roman" w:hAnsi="CMU Serif Roman" w:cs="CMU Serif Roman"/>
-          <w:i/>
-          <w:iCs/>
-        </w:rPr>
-        <w:t>Yuan Feng [yf115], Sebastián Soriano Pérez [ss1072], Vishaal</w:t>
-      </w:r>
-      <w:r>
-        <w:rPr>
-          <w:rFonts w:ascii="CMU Serif Roman" w:hAnsi="CMU Serif Roman" w:cs="CMU Serif Roman"/>
-          <w:i/>
-          <w:iCs/>
-        </w:rPr>
-        <w:t xml:space="preserve"> </w:t>
-      </w:r>
-      <w:r>
-        <w:rPr>
-          <w:rFonts w:ascii="CMU Serif Roman" w:hAnsi="CMU Serif Roman" w:cs="CMU Serif Roman"/>
-          <w:i/>
-          <w:iCs/>
-        </w:rPr>
-        <w:t xml:space="preserve">Venkatesh [vv58], </w:t>
-      </w:r>
-    </w:p>
-    <w:p>
-      <w:pPr>
-        <w:shd w:val="clear" w:color="auto" w:fill="FFFFFF"/>
-        <w:tabs>
-          <w:tab w:val="num" w:pos="720"/>
-        </w:tabs>
-        <w:jc w:val="center"/>
-        <w:textAlignment w:val="baseline"/>
+          <w:lang w:val="en-US"/>
+        </w:rPr>
+      </w:pPr>
+      <w:proofErr w:type="spellStart"/>
+      <w:r>
         <w:rPr>
           <w:rFonts w:ascii="CMU Serif Roman" w:hAnsi="CMU Serif Roman" w:cs="CMU Serif Roman"/>
           <w:i/>
           <w:iCs/>
           <w:lang w:val="en-US"/>
         </w:rPr>
-      </w:pPr>
-      <w:proofErr w:type="spellStart"/>
+        <w:t>Abhiraj</w:t>
+      </w:r>
+      <w:proofErr w:type="spellEnd"/>
       <w:r>
         <w:rPr>
           <w:rFonts w:ascii="CMU Serif Roman" w:hAnsi="CMU Serif Roman" w:cs="CMU Serif Roman"/>
@@ -139,9 +177,9 @@
           <w:iCs/>
           <w:lang w:val="en-US"/>
         </w:rPr>
-        <w:t>Abhiraj</w:t>
-      </w:r>
-      <w:proofErr w:type="spellEnd"/>
+        <w:t xml:space="preserve"> </w:t>
+      </w:r>
+      <w:proofErr w:type="spellStart"/>
       <w:r>
         <w:rPr>
           <w:rFonts w:ascii="CMU Serif Roman" w:hAnsi="CMU Serif Roman" w:cs="CMU Serif Roman"/>
@@ -149,9 +187,9 @@
           <w:iCs/>
           <w:lang w:val="en-US"/>
         </w:rPr>
-        <w:t xml:space="preserve"> </w:t>
-      </w:r>
-      <w:proofErr w:type="spellStart"/>
+        <w:t>Vinnakota</w:t>
+      </w:r>
+      <w:proofErr w:type="spellEnd"/>
       <w:r>
         <w:rPr>
           <w:rFonts w:ascii="CMU Serif Roman" w:hAnsi="CMU Serif Roman" w:cs="CMU Serif Roman"/>
@@ -159,9 +197,8 @@
           <w:iCs/>
           <w:lang w:val="en-US"/>
         </w:rPr>
-        <w:t>Vinnakota</w:t>
-      </w:r>
-      <w:proofErr w:type="spellEnd"/>
+        <w:t xml:space="preserve">, </w:t>
+      </w:r>
       <w:r>
         <w:rPr>
           <w:rFonts w:ascii="CMU Serif Roman" w:hAnsi="CMU Serif Roman" w:cs="CMU Serif Roman"/>
@@ -169,7 +206,97 @@
           <w:iCs/>
           <w:lang w:val="en-US"/>
         </w:rPr>
-        <w:t xml:space="preserve"> [agv9], Roderick Whang [rjw34]</w:t>
+        <w:t>Roderick Whang</w:t>
+      </w:r>
+    </w:p>
+    <w:p>
+      <w:pPr>
+        <w:shd w:val="clear" w:color="auto" w:fill="FFFFFF"/>
+        <w:spacing w:before="360" w:after="120"/>
+        <w:ind w:left="360" w:right="360"/>
+        <w:jc w:val="both"/>
+        <w:textAlignment w:val="baseline"/>
+        <w:rPr>
+          <w:rFonts w:ascii="CMU Serif Roman" w:eastAsia="Times New Roman" w:hAnsi="CMU Serif Roman" w:cs="CMU Serif Roman"/>
+          <w:color w:val="333333"/>
+          <w:sz w:val="22"/>
+          <w:szCs w:val="22"/>
+          <w:lang w:val="en-US" w:eastAsia="es-ES_tradnl"/>
+        </w:rPr>
+      </w:pPr>
+      <w:r>
+        <w:rPr>
+          <w:rFonts w:ascii="CMU Serif Roman" w:eastAsia="Times New Roman" w:hAnsi="CMU Serif Roman" w:cs="CMU Serif Roman"/>
+          <w:b/>
+          <w:bCs/>
+          <w:color w:val="333333"/>
+          <w:sz w:val="22"/>
+          <w:szCs w:val="22"/>
+          <w:lang w:val="en-US" w:eastAsia="es-ES_tradnl"/>
+        </w:rPr>
+        <w:t>Abstract</w:t>
+      </w:r>
+      <w:r>
+        <w:rPr>
+          <w:rFonts w:ascii="CMU Serif Roman" w:eastAsia="Times New Roman" w:hAnsi="CMU Serif Roman" w:cs="CMU Serif Roman"/>
+          <w:b/>
+          <w:bCs/>
+          <w:color w:val="333333"/>
+          <w:sz w:val="22"/>
+          <w:szCs w:val="22"/>
+          <w:lang w:val="en-US" w:eastAsia="es-ES_tradnl"/>
+        </w:rPr>
+        <w:t xml:space="preserve"> </w:t>
+      </w:r>
+      <w:r>
+        <w:rPr>
+          <w:rFonts w:ascii="CMU Serif Roman" w:eastAsia="Times New Roman" w:hAnsi="CMU Serif Roman" w:cs="CMU Serif Roman"/>
+          <w:color w:val="333333"/>
+          <w:sz w:val="22"/>
+          <w:szCs w:val="22"/>
+          <w:lang w:val="en-US" w:eastAsia="es-ES_tradnl"/>
+        </w:rPr>
+        <w:t xml:space="preserve">– </w:t>
+      </w:r>
+      <w:r>
+        <w:rPr>
+          <w:rFonts w:ascii="CMU Serif Roman" w:eastAsia="Times New Roman" w:hAnsi="CMU Serif Roman" w:cs="CMU Serif Roman"/>
+          <w:color w:val="333333"/>
+          <w:sz w:val="22"/>
+          <w:szCs w:val="22"/>
+          <w:lang w:val="en-US" w:eastAsia="es-ES_tradnl"/>
+        </w:rPr>
+        <w:t xml:space="preserve">This tutorial explains the concepts and motivations </w:t>
+      </w:r>
+      <w:r>
+        <w:rPr>
+          <w:rFonts w:ascii="CMU Serif Roman" w:eastAsia="Times New Roman" w:hAnsi="CMU Serif Roman" w:cs="CMU Serif Roman"/>
+          <w:color w:val="333333"/>
+          <w:sz w:val="22"/>
+          <w:szCs w:val="22"/>
+          <w:lang w:val="en-US" w:eastAsia="es-ES_tradnl"/>
+        </w:rPr>
+        <w:t>behind</w:t>
+      </w:r>
+      <w:r>
+        <w:rPr>
+          <w:rFonts w:ascii="CMU Serif Roman" w:eastAsia="Times New Roman" w:hAnsi="CMU Serif Roman" w:cs="CMU Serif Roman"/>
+          <w:color w:val="333333"/>
+          <w:sz w:val="22"/>
+          <w:szCs w:val="22"/>
+          <w:lang w:val="en-US" w:eastAsia="es-ES_tradnl"/>
+        </w:rPr>
+        <w:t xml:space="preserve"> transfer learning and seeks to provide an example of the technique used in practice. </w:t>
+      </w:r>
+      <w:r>
+        <w:rPr>
+          <w:rFonts w:ascii="CMU Serif Roman" w:eastAsia="Times New Roman" w:hAnsi="CMU Serif Roman" w:cs="CMU Serif Roman"/>
+          <w:color w:val="333333"/>
+          <w:sz w:val="22"/>
+          <w:szCs w:val="22"/>
+          <w:lang w:val="en-US" w:eastAsia="es-ES_tradnl"/>
+        </w:rPr>
+        <w:t>When tackling a machine learning problem, we may face a situation in which we do not have enough training data in the domain we are interested in. However, there is sufficient data available in a related domain. Transfer learning takes advantage of the available data in a related domain to train a model for our target domain. Transfer learning has been shown to improve performance and reduce the costs of acquiring more labeled data. This tutorial will focus on applying transfer learning to deep neural networks for image classification problems, using a feature extraction (embedding) approach. We will first explain the methods and formal concepts behind transfer learning, and then provide an example to measure and understand its performance.</w:t>
       </w:r>
     </w:p>
     <w:p>
@@ -182,10 +309,13 @@
         <w:shd w:val="clear" w:color="auto" w:fill="FFFFFF"/>
         <w:spacing w:before="360" w:after="120"/>
         <w:ind w:left="360"/>
+        <w:jc w:val="both"/>
         <w:textAlignment w:val="baseline"/>
         <w:rPr>
           <w:rFonts w:ascii="CMU Serif Roman" w:eastAsia="Times New Roman" w:hAnsi="CMU Serif Roman" w:cs="CMU Serif Roman"/>
           <w:color w:val="333333"/>
+          <w:sz w:val="28"/>
+          <w:szCs w:val="28"/>
           <w:lang w:val="en-US" w:eastAsia="es-ES_tradnl"/>
         </w:rPr>
       </w:pPr>
@@ -199,31 +329,14 @@
           <w:szCs w:val="28"/>
           <w:lang w:val="en-US" w:eastAsia="es-ES_tradnl"/>
         </w:rPr>
-        <w:t>Abstract</w:t>
-      </w:r>
-      <w:r>
-        <w:rPr>
-          <w:rFonts w:ascii="CMU Serif Roman" w:eastAsia="Times New Roman" w:hAnsi="CMU Serif Roman" w:cs="CMU Serif Roman"/>
-          <w:color w:val="333333"/>
-          <w:sz w:val="28"/>
-          <w:szCs w:val="28"/>
-          <w:lang w:val="en-US" w:eastAsia="es-ES_tradnl"/>
-        </w:rPr>
-        <w:t xml:space="preserve"> </w:t>
-      </w:r>
-      <w:r>
-        <w:rPr>
-          <w:rFonts w:ascii="CMU Serif Roman" w:eastAsia="Times New Roman" w:hAnsi="CMU Serif Roman" w:cs="CMU Serif Roman"/>
-          <w:color w:val="333333"/>
-          <w:lang w:val="en-US" w:eastAsia="es-ES_tradnl"/>
-        </w:rPr>
-        <w:t xml:space="preserve">[150 words maximum] </w:t>
+        <w:t>Introduction</w:t>
       </w:r>
     </w:p>
     <w:p>
       <w:pPr>
         <w:shd w:val="clear" w:color="auto" w:fill="FFFFFF"/>
         <w:spacing w:after="120"/>
+        <w:jc w:val="both"/>
         <w:textAlignment w:val="baseline"/>
         <w:rPr>
           <w:rFonts w:ascii="CMU Serif Roman" w:eastAsia="Times New Roman" w:hAnsi="CMU Serif Roman" w:cs="CMU Serif Roman"/>
@@ -245,7 +358,7 @@
           <w:color w:val="333333"/>
           <w:lang w:val="en-US" w:eastAsia="es-ES_tradnl"/>
         </w:rPr>
-        <w:t>What is the concept you created a tutorial for and why should the reader be interested? How is it valuable for machine learning? How might a practitioner use it?</w:t>
+        <w:t>Provide a description concept/algorithm, motivate your reader as to why he/she should care about this question. How has the technique been used in practice and what are some motivating examples of its use?</w:t>
       </w:r>
       <w:r>
         <w:rPr>
@@ -260,6 +373,7 @@
       <w:pPr>
         <w:shd w:val="clear" w:color="auto" w:fill="FFFFFF"/>
         <w:spacing w:after="120"/>
+        <w:jc w:val="both"/>
         <w:textAlignment w:val="baseline"/>
         <w:rPr>
           <w:rFonts w:ascii="CMU Serif Roman" w:eastAsia="Times New Roman" w:hAnsi="CMU Serif Roman" w:cs="CMU Serif Roman"/>
@@ -278,9 +392,12 @@
         <w:shd w:val="clear" w:color="auto" w:fill="FFFFFF"/>
         <w:spacing w:before="360" w:after="120"/>
         <w:ind w:left="360"/>
+        <w:jc w:val="both"/>
         <w:textAlignment w:val="baseline"/>
         <w:rPr>
           <w:rFonts w:ascii="CMU Serif Roman" w:eastAsia="Times New Roman" w:hAnsi="CMU Serif Roman" w:cs="CMU Serif Roman"/>
+          <w:b/>
+          <w:bCs/>
           <w:color w:val="333333"/>
           <w:sz w:val="28"/>
           <w:szCs w:val="28"/>
@@ -297,13 +414,14 @@
           <w:szCs w:val="28"/>
           <w:lang w:val="en-US" w:eastAsia="es-ES_tradnl"/>
         </w:rPr>
-        <w:t>Introduction</w:t>
+        <w:t>Background</w:t>
       </w:r>
     </w:p>
     <w:p>
       <w:pPr>
         <w:shd w:val="clear" w:color="auto" w:fill="FFFFFF"/>
         <w:spacing w:after="120"/>
+        <w:jc w:val="both"/>
         <w:textAlignment w:val="baseline"/>
         <w:rPr>
           <w:rFonts w:ascii="CMU Serif Roman" w:eastAsia="Times New Roman" w:hAnsi="CMU Serif Roman" w:cs="CMU Serif Roman"/>
@@ -325,7 +443,7 @@
           <w:color w:val="333333"/>
           <w:lang w:val="en-US" w:eastAsia="es-ES_tradnl"/>
         </w:rPr>
-        <w:t>Provide a description concept/algorithm, motivate your reader as to why he/she should care about this question. How has the technique been used in practice and what are some motivating examples of its use?</w:t>
+        <w:t>This section should cite problems that have been previously addressed that relate to your work, and the key takeaways of the studies that explored that work. The idea here is to place the problem you’re working on in context and to let the reader know that you’re not working in a knowledge vacuum. For finding relevant literature, a good starting point is Google Scholar.</w:t>
       </w:r>
       <w:r>
         <w:rPr>
@@ -340,6 +458,7 @@
       <w:pPr>
         <w:shd w:val="clear" w:color="auto" w:fill="FFFFFF"/>
         <w:spacing w:after="120"/>
+        <w:jc w:val="both"/>
         <w:textAlignment w:val="baseline"/>
         <w:rPr>
           <w:rFonts w:ascii="CMU Serif Roman" w:eastAsia="Times New Roman" w:hAnsi="CMU Serif Roman" w:cs="CMU Serif Roman"/>
@@ -358,6 +477,7 @@
         <w:shd w:val="clear" w:color="auto" w:fill="FFFFFF"/>
         <w:spacing w:before="360" w:after="120"/>
         <w:ind w:left="360"/>
+        <w:jc w:val="both"/>
         <w:textAlignment w:val="baseline"/>
         <w:rPr>
           <w:rFonts w:ascii="CMU Serif Roman" w:eastAsia="Times New Roman" w:hAnsi="CMU Serif Roman" w:cs="CMU Serif Roman"/>
@@ -379,95 +499,14 @@
           <w:szCs w:val="28"/>
           <w:lang w:val="en-US" w:eastAsia="es-ES_tradnl"/>
         </w:rPr>
-        <w:t>Background</w:t>
+        <w:t>Methods</w:t>
       </w:r>
     </w:p>
     <w:p>
       <w:pPr>
         <w:shd w:val="clear" w:color="auto" w:fill="FFFFFF"/>
         <w:spacing w:after="120"/>
-        <w:textAlignment w:val="baseline"/>
-        <w:rPr>
-          <w:rFonts w:ascii="CMU Serif Roman" w:eastAsia="Times New Roman" w:hAnsi="CMU Serif Roman" w:cs="CMU Serif Roman"/>
-          <w:color w:val="333333"/>
-          <w:lang w:val="en-US" w:eastAsia="es-ES_tradnl"/>
-        </w:rPr>
-      </w:pPr>
-      <w:r>
-        <w:rPr>
-          <w:rFonts w:ascii="CMU Serif Roman" w:eastAsia="Times New Roman" w:hAnsi="CMU Serif Roman" w:cs="CMU Serif Roman"/>
-          <w:color w:val="333333"/>
-          <w:lang w:val="en-US" w:eastAsia="es-ES_tradnl"/>
-        </w:rPr>
-        <w:t>[</w:t>
-      </w:r>
-      <w:r>
-        <w:rPr>
-          <w:rFonts w:ascii="CMU Serif Roman" w:eastAsia="Times New Roman" w:hAnsi="CMU Serif Roman" w:cs="CMU Serif Roman"/>
-          <w:color w:val="333333"/>
-          <w:lang w:val="en-US" w:eastAsia="es-ES_tradnl"/>
-        </w:rPr>
-        <w:t>This section should cite problems that have been previously addressed that relate to your work, and the key takeaways of the studies that explored that work. The idea here is to place the problem you’re working on in context and to let the reader know that you’re not working in a knowledge vacuum. For finding relevant literature, a good starting point is Google Scholar.</w:t>
-      </w:r>
-      <w:r>
-        <w:rPr>
-          <w:rFonts w:ascii="CMU Serif Roman" w:eastAsia="Times New Roman" w:hAnsi="CMU Serif Roman" w:cs="CMU Serif Roman"/>
-          <w:color w:val="333333"/>
-          <w:lang w:val="en-US" w:eastAsia="es-ES_tradnl"/>
-        </w:rPr>
-        <w:t>]</w:t>
-      </w:r>
-    </w:p>
-    <w:p>
-      <w:pPr>
-        <w:shd w:val="clear" w:color="auto" w:fill="FFFFFF"/>
-        <w:spacing w:after="120"/>
-        <w:textAlignment w:val="baseline"/>
-        <w:rPr>
-          <w:rFonts w:ascii="CMU Serif Roman" w:eastAsia="Times New Roman" w:hAnsi="CMU Serif Roman" w:cs="CMU Serif Roman"/>
-          <w:color w:val="333333"/>
-          <w:lang w:val="en-US" w:eastAsia="es-ES_tradnl"/>
-        </w:rPr>
-      </w:pPr>
-    </w:p>
-    <w:p>
-      <w:pPr>
-        <w:pStyle w:val="Prrafodelista"/>
-        <w:numPr>
-          <w:ilvl w:val="0"/>
-          <w:numId w:val="2"/>
-        </w:numPr>
-        <w:shd w:val="clear" w:color="auto" w:fill="FFFFFF"/>
-        <w:spacing w:before="360" w:after="120"/>
-        <w:ind w:left="360"/>
-        <w:textAlignment w:val="baseline"/>
-        <w:rPr>
-          <w:rFonts w:ascii="CMU Serif Roman" w:eastAsia="Times New Roman" w:hAnsi="CMU Serif Roman" w:cs="CMU Serif Roman"/>
-          <w:b/>
-          <w:bCs/>
-          <w:color w:val="333333"/>
-          <w:sz w:val="28"/>
-          <w:szCs w:val="28"/>
-          <w:lang w:val="en-US" w:eastAsia="es-ES_tradnl"/>
-        </w:rPr>
-      </w:pPr>
-      <w:r>
-        <w:rPr>
-          <w:rFonts w:ascii="CMU Serif Roman" w:eastAsia="Times New Roman" w:hAnsi="CMU Serif Roman" w:cs="CMU Serif Roman"/>
-          <w:b/>
-          <w:bCs/>
-          <w:color w:val="333333"/>
-          <w:sz w:val="28"/>
-          <w:szCs w:val="28"/>
-          <w:lang w:val="en-US" w:eastAsia="es-ES_tradnl"/>
-        </w:rPr>
-        <w:t>Methods</w:t>
-      </w:r>
-    </w:p>
-    <w:p>
-      <w:pPr>
-        <w:shd w:val="clear" w:color="auto" w:fill="FFFFFF"/>
-        <w:spacing w:after="120"/>
+        <w:jc w:val="both"/>
         <w:textAlignment w:val="baseline"/>
         <w:rPr>
           <w:rFonts w:ascii="CMU Serif Roman" w:eastAsia="Times New Roman" w:hAnsi="CMU Serif Roman" w:cs="CMU Serif Roman"/>
@@ -555,15 +594,7 @@
             <w:color w:val="333333"/>
             <w:lang w:val="en-US" w:eastAsia="es-ES_tradnl"/>
           </w:rPr>
-          <m:t>D</m:t>
-        </m:r>
-        <m:r>
-          <w:rPr>
-            <w:rFonts w:ascii="Cambria Math" w:eastAsia="Times New Roman" w:hAnsi="Cambria Math" w:cs="CMU Serif Roman"/>
-            <w:color w:val="333333"/>
-            <w:lang w:val="en-US" w:eastAsia="es-ES_tradnl"/>
-          </w:rPr>
-          <m:t>=</m:t>
+          <m:t>D=</m:t>
         </m:r>
         <m:d>
           <m:dPr>
@@ -588,15 +619,7 @@
                 <w:color w:val="333333"/>
                 <w:lang w:val="en-US" w:eastAsia="es-ES_tradnl"/>
               </w:rPr>
-              <m:t>X</m:t>
-            </m:r>
-            <m:r>
-              <w:rPr>
-                <w:rFonts w:ascii="Cambria Math" w:eastAsia="Times New Roman" w:hAnsi="Cambria Math" w:cs="CMU Serif Roman"/>
-                <w:color w:val="333333"/>
-                <w:lang w:val="en-US" w:eastAsia="es-ES_tradnl"/>
-              </w:rPr>
-              <m:t>,</m:t>
+              <m:t>X,</m:t>
             </m:r>
             <m:r>
               <w:rPr>
@@ -658,56 +681,8 @@
           <w:color w:val="333333"/>
           <w:lang w:val="en-US" w:eastAsia="es-ES_tradnl"/>
         </w:rPr>
-        <w:t xml:space="preserve"> in the dataset and </w:t>
-      </w:r>
-      <w:r>
-        <w:rPr>
-          <w:rFonts w:ascii="CMU Serif Roman" w:eastAsia="Times New Roman" w:hAnsi="CMU Serif Roman" w:cs="CMU Serif Roman"/>
-          <w:color w:val="333333"/>
-          <w:lang w:val="en-US" w:eastAsia="es-ES_tradnl"/>
-        </w:rPr>
-        <w:t>its</w:t>
-      </w:r>
-      <w:r>
-        <w:rPr>
-          <w:rFonts w:ascii="CMU Serif Roman" w:eastAsia="Times New Roman" w:hAnsi="CMU Serif Roman" w:cs="CMU Serif Roman"/>
-          <w:color w:val="333333"/>
-          <w:lang w:val="en-US" w:eastAsia="es-ES_tradnl"/>
-        </w:rPr>
-        <w:t xml:space="preserve"> marginal probability distribution </w:t>
-      </w:r>
-      <m:oMath>
-        <m:r>
-          <w:rPr>
-            <w:rFonts w:ascii="Cambria Math" w:eastAsia="Times New Roman" w:hAnsi="Cambria Math" w:cs="CMU Serif Roman"/>
-            <w:color w:val="333333"/>
-            <w:lang w:val="en-US" w:eastAsia="es-ES_tradnl"/>
-          </w:rPr>
-          <m:t>P</m:t>
-        </m:r>
-        <m:d>
-          <m:dPr>
-            <m:ctrlPr>
-              <w:rPr>
-                <w:rFonts w:ascii="Cambria Math" w:eastAsia="Times New Roman" w:hAnsi="Cambria Math" w:cs="CMU Serif Roman"/>
-                <w:i/>
-                <w:color w:val="333333"/>
-                <w:lang w:val="en-US" w:eastAsia="es-ES_tradnl"/>
-              </w:rPr>
-            </m:ctrlPr>
-          </m:dPr>
-          <m:e>
-            <m:r>
-              <w:rPr>
-                <w:rFonts w:ascii="Cambria Math" w:eastAsia="Times New Roman" w:hAnsi="Cambria Math" w:cs="CMU Serif Roman"/>
-                <w:color w:val="333333"/>
-                <w:lang w:val="en-US" w:eastAsia="es-ES_tradnl"/>
-              </w:rPr>
-              <m:t>X</m:t>
-            </m:r>
-          </m:e>
-        </m:d>
-      </m:oMath>
+        <w:t xml:space="preserve"> in the dataset</w:t>
+      </w:r>
       <w:r>
         <w:rPr>
           <w:rFonts w:ascii="CMU Serif Roman" w:eastAsia="Times New Roman" w:hAnsi="CMU Serif Roman" w:cs="CMU Serif Roman"/>
@@ -722,7 +697,15 @@
           <w:color w:val="333333"/>
           <w:lang w:val="en-US" w:eastAsia="es-ES_tradnl"/>
         </w:rPr>
-        <w:t>where there are</w:t>
+        <w:t>w</w:t>
+      </w:r>
+      <w:r>
+        <w:rPr>
+          <w:rFonts w:ascii="CMU Serif Roman" w:eastAsia="Times New Roman" w:hAnsi="CMU Serif Roman" w:cs="CMU Serif Roman"/>
+          <w:color w:val="333333"/>
+          <w:lang w:val="en-US" w:eastAsia="es-ES_tradnl"/>
+        </w:rPr>
+        <w:t>ith</w:t>
       </w:r>
       <w:r>
         <w:rPr>
@@ -748,23 +731,15 @@
           <w:color w:val="333333"/>
           <w:lang w:val="en-US" w:eastAsia="es-ES_tradnl"/>
         </w:rPr>
-        <w:t xml:space="preserve"> features or predictors in the </w:t>
-      </w:r>
-      <w:r>
-        <w:rPr>
-          <w:rFonts w:ascii="CMU Serif Roman" w:eastAsia="Times New Roman" w:hAnsi="CMU Serif Roman" w:cs="CMU Serif Roman"/>
-          <w:color w:val="333333"/>
-          <w:lang w:val="en-US" w:eastAsia="es-ES_tradnl"/>
-        </w:rPr>
-        <w:t>feature space:</w:t>
-      </w:r>
-      <w:r>
-        <w:rPr>
-          <w:rFonts w:ascii="CMU Serif Roman" w:eastAsia="Times New Roman" w:hAnsi="CMU Serif Roman" w:cs="CMU Serif Roman"/>
-          <w:color w:val="333333"/>
-          <w:lang w:val="en-US" w:eastAsia="es-ES_tradnl"/>
-        </w:rPr>
-        <w:t xml:space="preserve"> </w:t>
+        <w:t xml:space="preserve"> features or predictors</w:t>
+      </w:r>
+      <w:r>
+        <w:rPr>
+          <w:rFonts w:ascii="CMU Serif Roman" w:eastAsia="Times New Roman" w:hAnsi="CMU Serif Roman" w:cs="CMU Serif Roman"/>
+          <w:color w:val="333333"/>
+          <w:lang w:val="en-US" w:eastAsia="es-ES_tradnl"/>
+        </w:rPr>
+        <w:t xml:space="preserve"> (</w:t>
       </w:r>
       <m:oMath>
         <m:r>
@@ -864,14 +839,6 @@
           </m:e>
         </m:d>
         <m:r>
-          <w:rPr>
-            <w:rFonts w:ascii="Cambria Math" w:eastAsia="Times New Roman" w:hAnsi="Cambria Math" w:cs="CMU Serif Roman"/>
-            <w:color w:val="333333"/>
-            <w:lang w:val="en-US" w:eastAsia="es-ES_tradnl"/>
-          </w:rPr>
-          <m:t>∈</m:t>
-        </m:r>
-        <m:r>
           <m:rPr>
             <m:scr m:val="script"/>
           </m:rPr>
@@ -880,9 +847,65 @@
             <w:color w:val="333333"/>
             <w:lang w:val="en-US" w:eastAsia="es-ES_tradnl"/>
           </w:rPr>
-          <m:t>X</m:t>
+          <m:t>∈X</m:t>
         </m:r>
       </m:oMath>
+      <w:r>
+        <w:rPr>
+          <w:rFonts w:ascii="CMU Serif Roman" w:eastAsia="Times New Roman" w:hAnsi="CMU Serif Roman" w:cs="CMU Serif Roman"/>
+          <w:color w:val="333333"/>
+          <w:lang w:val="en-US" w:eastAsia="es-ES_tradnl"/>
+        </w:rPr>
+        <w:t xml:space="preserve">), </w:t>
+      </w:r>
+      <w:r>
+        <w:rPr>
+          <w:rFonts w:ascii="CMU Serif Roman" w:eastAsia="Times New Roman" w:hAnsi="CMU Serif Roman" w:cs="CMU Serif Roman"/>
+          <w:color w:val="333333"/>
+          <w:lang w:val="en-US" w:eastAsia="es-ES_tradnl"/>
+        </w:rPr>
+        <w:t xml:space="preserve">and its marginal probability distribution </w:t>
+      </w:r>
+      <m:oMath>
+        <m:r>
+          <w:rPr>
+            <w:rFonts w:ascii="Cambria Math" w:eastAsia="Times New Roman" w:hAnsi="Cambria Math" w:cs="CMU Serif Roman"/>
+            <w:color w:val="333333"/>
+            <w:lang w:val="en-US" w:eastAsia="es-ES_tradnl"/>
+          </w:rPr>
+          <m:t>P</m:t>
+        </m:r>
+        <m:d>
+          <m:dPr>
+            <m:ctrlPr>
+              <w:rPr>
+                <w:rFonts w:ascii="Cambria Math" w:eastAsia="Times New Roman" w:hAnsi="Cambria Math" w:cs="CMU Serif Roman"/>
+                <w:i/>
+                <w:color w:val="333333"/>
+                <w:lang w:val="en-US" w:eastAsia="es-ES_tradnl"/>
+              </w:rPr>
+            </m:ctrlPr>
+          </m:dPr>
+          <m:e>
+            <m:r>
+              <w:rPr>
+                <w:rFonts w:ascii="Cambria Math" w:eastAsia="Times New Roman" w:hAnsi="Cambria Math" w:cs="CMU Serif Roman"/>
+                <w:color w:val="333333"/>
+                <w:lang w:val="en-US" w:eastAsia="es-ES_tradnl"/>
+              </w:rPr>
+              <m:t>X</m:t>
+            </m:r>
+          </m:e>
+        </m:d>
+      </m:oMath>
+      <w:r>
+        <w:rPr>
+          <w:rFonts w:ascii="CMU Serif Roman" w:eastAsia="Times New Roman" w:hAnsi="CMU Serif Roman" w:cs="CMU Serif Roman"/>
+          <w:color w:val="333333"/>
+          <w:lang w:val="en-US" w:eastAsia="es-ES_tradnl"/>
+        </w:rPr>
+        <w:t xml:space="preserve"> [1]</w:t>
+      </w:r>
       <w:r>
         <w:rPr>
           <w:rFonts w:ascii="CMU Serif Roman" w:eastAsia="Times New Roman" w:hAnsi="CMU Serif Roman" w:cs="CMU Serif Roman"/>
@@ -1019,7 +1042,15 @@
           <w:color w:val="333333"/>
           <w:lang w:val="en-US" w:eastAsia="es-ES_tradnl"/>
         </w:rPr>
-        <w:t xml:space="preserve"> with no reference to the values of the rest of the variables.</w:t>
+        <w:t xml:space="preserve"> with no reference</w:t>
+      </w:r>
+      <w:r>
+        <w:rPr>
+          <w:rFonts w:ascii="CMU Serif Roman" w:eastAsia="Times New Roman" w:hAnsi="CMU Serif Roman" w:cs="CMU Serif Roman"/>
+          <w:color w:val="333333"/>
+          <w:lang w:val="en-US" w:eastAsia="es-ES_tradnl"/>
+        </w:rPr>
+        <w:t xml:space="preserve"> to the values of the rest of the variables.</w:t>
       </w:r>
       <w:r>
         <w:rPr>
@@ -1090,7 +1121,7 @@
                 <w:color w:val="333333"/>
                 <w:lang w:val="en-US" w:eastAsia="es-ES_tradnl"/>
               </w:rPr>
-              <m:t>Y</m:t>
+              <m:t>Y,</m:t>
             </m:r>
             <m:r>
               <w:rPr>
@@ -1098,48 +1129,8 @@
                 <w:color w:val="333333"/>
                 <w:lang w:val="en-US" w:eastAsia="es-ES_tradnl"/>
               </w:rPr>
-              <m:t>,</m:t>
+              <m:t>f</m:t>
             </m:r>
-            <m:r>
-              <w:rPr>
-                <w:rFonts w:ascii="Cambria Math" w:eastAsia="Times New Roman" w:hAnsi="Cambria Math" w:cs="CMU Serif Roman"/>
-                <w:color w:val="333333"/>
-                <w:lang w:val="en-US" w:eastAsia="es-ES_tradnl"/>
-              </w:rPr>
-              <m:t>P</m:t>
-            </m:r>
-            <m:d>
-              <m:dPr>
-                <m:ctrlPr>
-                  <w:rPr>
-                    <w:rFonts w:ascii="Cambria Math" w:eastAsia="Times New Roman" w:hAnsi="Cambria Math" w:cs="CMU Serif Roman"/>
-                    <w:i/>
-                    <w:color w:val="333333"/>
-                    <w:lang w:val="en-US" w:eastAsia="es-ES_tradnl"/>
-                  </w:rPr>
-                </m:ctrlPr>
-              </m:dPr>
-              <m:e>
-                <m:r>
-                  <w:rPr>
-                    <w:rFonts w:ascii="Cambria Math" w:eastAsia="Times New Roman" w:hAnsi="Cambria Math" w:cs="CMU Serif Roman"/>
-                    <w:color w:val="333333"/>
-                    <w:lang w:val="en-US" w:eastAsia="es-ES_tradnl"/>
-                  </w:rPr>
-                  <m:t>Y</m:t>
-                </m:r>
-              </m:e>
-              <m:e>
-                <m:r>
-                  <w:rPr>
-                    <w:rFonts w:ascii="Cambria Math" w:eastAsia="Times New Roman" w:hAnsi="Cambria Math" w:cs="CMU Serif Roman"/>
-                    <w:color w:val="333333"/>
-                    <w:lang w:val="en-US" w:eastAsia="es-ES_tradnl"/>
-                  </w:rPr>
-                  <m:t>X</m:t>
-                </m:r>
-              </m:e>
-            </m:d>
           </m:e>
         </m:d>
       </m:oMath>
@@ -1178,7 +1169,15 @@
           <w:color w:val="333333"/>
           <w:lang w:val="en-US" w:eastAsia="es-ES_tradnl"/>
         </w:rPr>
-        <w:t xml:space="preserve"> and the conditional probability distribution </w:t>
+        <w:t xml:space="preserve"> and </w:t>
+      </w:r>
+      <w:r>
+        <w:rPr>
+          <w:rFonts w:ascii="CMU Serif Roman" w:eastAsia="Times New Roman" w:hAnsi="CMU Serif Roman" w:cs="CMU Serif Roman"/>
+          <w:color w:val="333333"/>
+          <w:lang w:val="en-US" w:eastAsia="es-ES_tradnl"/>
+        </w:rPr>
+        <w:t xml:space="preserve">an objective predictive function </w:t>
       </w:r>
       <m:oMath>
         <m:r>
@@ -1187,6 +1186,73 @@
             <w:color w:val="333333"/>
             <w:lang w:val="en-US" w:eastAsia="es-ES_tradnl"/>
           </w:rPr>
+          <m:t>f</m:t>
+        </m:r>
+      </m:oMath>
+      <w:r>
+        <w:rPr>
+          <w:rFonts w:ascii="CMU Serif Roman" w:eastAsia="Times New Roman" w:hAnsi="CMU Serif Roman" w:cs="CMU Serif Roman"/>
+          <w:color w:val="333333"/>
+          <w:lang w:val="en-US" w:eastAsia="es-ES_tradnl"/>
+        </w:rPr>
+        <w:t xml:space="preserve">, which can be used to predict the class label </w:t>
+      </w:r>
+      <m:oMath>
+        <m:r>
+          <w:rPr>
+            <w:rFonts w:ascii="Cambria Math" w:eastAsia="Times New Roman" w:hAnsi="Cambria Math" w:cs="CMU Serif Roman"/>
+            <w:color w:val="333333"/>
+            <w:lang w:val="en-US" w:eastAsia="es-ES_tradnl"/>
+          </w:rPr>
+          <m:t>f</m:t>
+        </m:r>
+        <m:d>
+          <m:dPr>
+            <m:ctrlPr>
+              <w:rPr>
+                <w:rFonts w:ascii="Cambria Math" w:eastAsia="Times New Roman" w:hAnsi="Cambria Math" w:cs="CMU Serif Roman"/>
+                <w:i/>
+                <w:color w:val="333333"/>
+                <w:lang w:val="en-US" w:eastAsia="es-ES_tradnl"/>
+              </w:rPr>
+            </m:ctrlPr>
+          </m:dPr>
+          <m:e>
+            <m:r>
+              <w:rPr>
+                <w:rFonts w:ascii="Cambria Math" w:eastAsia="Times New Roman" w:hAnsi="Cambria Math" w:cs="CMU Serif Roman"/>
+                <w:color w:val="333333"/>
+                <w:lang w:val="en-US" w:eastAsia="es-ES_tradnl"/>
+              </w:rPr>
+              <m:t>x</m:t>
+            </m:r>
+          </m:e>
+        </m:d>
+      </m:oMath>
+      <w:r>
+        <w:rPr>
+          <w:rFonts w:ascii="CMU Serif Roman" w:eastAsia="Times New Roman" w:hAnsi="CMU Serif Roman" w:cs="CMU Serif Roman"/>
+          <w:color w:val="333333"/>
+          <w:lang w:val="en-US" w:eastAsia="es-ES_tradnl"/>
+        </w:rPr>
+        <w:t xml:space="preserve"> and corresponds to </w:t>
+      </w:r>
+      <w:r>
+        <w:rPr>
+          <w:rFonts w:ascii="CMU Serif Roman" w:eastAsia="Times New Roman" w:hAnsi="CMU Serif Roman" w:cs="CMU Serif Roman"/>
+          <w:color w:val="333333"/>
+          <w:lang w:val="en-US" w:eastAsia="es-ES_tradnl"/>
+        </w:rPr>
+        <w:t xml:space="preserve">the conditional probability distribution </w:t>
+      </w:r>
+      <m:oMath>
+        <m:r>
+          <w:rPr>
+            <w:rFonts w:ascii="Cambria Math" w:eastAsia="Times New Roman" w:hAnsi="Cambria Math" w:cs="CMU Serif Roman"/>
+            <w:color w:val="333333"/>
+            <w:lang w:val="en-US" w:eastAsia="es-ES_tradnl"/>
+          </w:rPr>
+          <w:lastRenderedPageBreak/>
           <m:t>P</m:t>
         </m:r>
         <m:d>
@@ -1251,23 +1317,7 @@
                 <w:color w:val="333333"/>
                 <w:lang w:val="en-US" w:eastAsia="es-ES_tradnl"/>
               </w:rPr>
-              <m:t>X</m:t>
-            </m:r>
-            <m:r>
-              <w:rPr>
-                <w:rFonts w:ascii="Cambria Math" w:eastAsia="Times New Roman" w:hAnsi="Cambria Math" w:cs="CMU Serif Roman"/>
-                <w:color w:val="333333"/>
-                <w:lang w:val="en-US" w:eastAsia="es-ES_tradnl"/>
-              </w:rPr>
-              <m:t>,</m:t>
-            </m:r>
-            <m:r>
-              <w:rPr>
-                <w:rFonts w:ascii="Cambria Math" w:eastAsia="Times New Roman" w:hAnsi="Cambria Math" w:cs="CMU Serif Roman"/>
-                <w:color w:val="333333"/>
-                <w:lang w:val="en-US" w:eastAsia="es-ES_tradnl"/>
-              </w:rPr>
-              <m:t>Y</m:t>
+              <m:t>X,Y</m:t>
             </m:r>
           </m:e>
         </m:d>
@@ -1278,7 +1328,23 @@
           <w:color w:val="333333"/>
           <w:lang w:val="en-US" w:eastAsia="es-ES_tradnl"/>
         </w:rPr>
-        <w:t xml:space="preserve">, where </w:t>
+        <w:t xml:space="preserve"> </w:t>
+      </w:r>
+      <w:r>
+        <w:rPr>
+          <w:rFonts w:ascii="CMU Serif Roman" w:eastAsia="Times New Roman" w:hAnsi="CMU Serif Roman" w:cs="CMU Serif Roman"/>
+          <w:color w:val="333333"/>
+          <w:lang w:val="en-US" w:eastAsia="es-ES_tradnl"/>
+        </w:rPr>
+        <w:t>(</w:t>
+      </w:r>
+      <w:r>
+        <w:rPr>
+          <w:rFonts w:ascii="CMU Serif Roman" w:eastAsia="Times New Roman" w:hAnsi="CMU Serif Roman" w:cs="CMU Serif Roman"/>
+          <w:color w:val="333333"/>
+          <w:lang w:val="en-US" w:eastAsia="es-ES_tradnl"/>
+        </w:rPr>
+        <w:t xml:space="preserve">where </w:t>
       </w:r>
       <m:oMath>
         <m:r>
@@ -1307,13 +1373,30 @@
           <w:color w:val="333333"/>
           <w:lang w:val="en-US" w:eastAsia="es-ES_tradnl"/>
         </w:rPr>
-        <w:t>. For a graphical representation see Figure 4.1.</w:t>
+        <w:t>)</w:t>
+      </w:r>
+      <w:r>
+        <w:rPr>
+          <w:rFonts w:ascii="CMU Serif Roman" w:eastAsia="Times New Roman" w:hAnsi="CMU Serif Roman" w:cs="CMU Serif Roman"/>
+          <w:color w:val="333333"/>
+          <w:lang w:val="en-US" w:eastAsia="es-ES_tradnl"/>
+        </w:rPr>
+        <w:t xml:space="preserve"> [1]. </w:t>
+      </w:r>
+      <w:r>
+        <w:rPr>
+          <w:rFonts w:ascii="CMU Serif Roman" w:eastAsia="Times New Roman" w:hAnsi="CMU Serif Roman" w:cs="CMU Serif Roman"/>
+          <w:color w:val="333333"/>
+          <w:lang w:val="en-US" w:eastAsia="es-ES_tradnl"/>
+        </w:rPr>
+        <w:t>For a graphical representation see Figure 4.1.</w:t>
       </w:r>
     </w:p>
     <w:p>
       <w:pPr>
         <w:shd w:val="clear" w:color="auto" w:fill="FFFFFF"/>
         <w:spacing w:after="120"/>
+        <w:jc w:val="both"/>
         <w:textAlignment w:val="baseline"/>
         <w:rPr>
           <w:rFonts w:ascii="CMU Serif Roman" w:eastAsia="Times New Roman" w:hAnsi="CMU Serif Roman" w:cs="CMU Serif Roman"/>
@@ -1442,16 +1525,7 @@
           <w:color w:val="333333"/>
           <w:lang w:val="en-US" w:eastAsia="es-ES_tradnl"/>
         </w:rPr>
-        <w:t xml:space="preserve">he </w:t>
-      </w:r>
-      <w:r>
-        <w:rPr>
-          <w:rFonts w:ascii="CMU Serif Roman" w:eastAsia="Times New Roman" w:hAnsi="CMU Serif Roman" w:cs="CMU Serif Roman"/>
-          <w:color w:val="333333"/>
-          <w:lang w:val="en-US" w:eastAsia="es-ES_tradnl"/>
-        </w:rPr>
-        <w:lastRenderedPageBreak/>
-        <w:t xml:space="preserve">training dataset would consist of </w:t>
+        <w:t xml:space="preserve">he training dataset would consist of </w:t>
       </w:r>
       <m:oMath>
         <m:r>
@@ -1579,15 +1653,7 @@
             <w:color w:val="333333"/>
             <w:lang w:val="en-US" w:eastAsia="es-ES_tradnl"/>
           </w:rPr>
-          <m:t>i</m:t>
-        </m:r>
-        <m:r>
-          <w:rPr>
-            <w:rFonts w:ascii="Cambria Math" w:eastAsia="Times New Roman" w:hAnsi="Cambria Math" w:cs="CMU Serif Roman"/>
-            <w:color w:val="333333"/>
-            <w:lang w:val="en-US" w:eastAsia="es-ES_tradnl"/>
-          </w:rPr>
-          <m:t>=1,…,n</m:t>
+          <m:t>i=1,…,n</m:t>
         </m:r>
       </m:oMath>
       <w:r>
@@ -1713,15 +1779,7 @@
                           <w:color w:val="333333"/>
                           <w:lang w:val="en-US" w:eastAsia="es-ES_tradnl"/>
                         </w:rPr>
-                        <m:t>i,</m:t>
-                      </m:r>
-                      <m:r>
-                        <w:rPr>
-                          <w:rFonts w:ascii="Cambria Math" w:eastAsia="Times New Roman" w:hAnsi="Cambria Math" w:cs="CMU Serif Roman"/>
-                          <w:color w:val="333333"/>
-                          <w:lang w:val="en-US" w:eastAsia="es-ES_tradnl"/>
-                        </w:rPr>
-                        <m:t>1</m:t>
+                        <m:t>i,1</m:t>
                       </m:r>
                     </m:sub>
                   </m:sSub>
@@ -1765,15 +1823,7 @@
                           <w:color w:val="333333"/>
                           <w:lang w:val="en-US" w:eastAsia="es-ES_tradnl"/>
                         </w:rPr>
-                        <m:t>i,</m:t>
-                      </m:r>
-                      <m:r>
-                        <w:rPr>
-                          <w:rFonts w:ascii="Cambria Math" w:eastAsia="Times New Roman" w:hAnsi="Cambria Math" w:cs="CMU Serif Roman"/>
-                          <w:color w:val="333333"/>
-                          <w:lang w:val="en-US" w:eastAsia="es-ES_tradnl"/>
-                        </w:rPr>
-                        <m:t>p</m:t>
+                        <m:t>i,p</m:t>
                       </m:r>
                     </m:sub>
                   </m:sSub>
@@ -1788,15 +1838,7 @@
             <w:color w:val="333333"/>
             <w:lang w:val="en-US" w:eastAsia="es-ES_tradnl"/>
           </w:rPr>
-          <m:t>∈</m:t>
-        </m:r>
-        <m:r>
-          <w:rPr>
-            <w:rFonts w:ascii="Cambria Math" w:eastAsia="Times New Roman" w:hAnsi="Cambria Math" w:cs="CMU Serif Roman"/>
-            <w:color w:val="333333"/>
-            <w:lang w:val="en-US" w:eastAsia="es-ES_tradnl"/>
-          </w:rPr>
-          <m:t>X</m:t>
+          <m:t>∈X</m:t>
         </m:r>
       </m:oMath>
       <w:r>
@@ -1846,15 +1888,7 @@
             <w:color w:val="333333"/>
             <w:lang w:val="en-US" w:eastAsia="es-ES_tradnl"/>
           </w:rPr>
-          <m:t>∈</m:t>
-        </m:r>
-        <m:r>
-          <w:rPr>
-            <w:rFonts w:ascii="Cambria Math" w:eastAsia="Times New Roman" w:hAnsi="Cambria Math" w:cs="CMU Serif Roman"/>
-            <w:color w:val="333333"/>
-            <w:lang w:val="en-US" w:eastAsia="es-ES_tradnl"/>
-          </w:rPr>
-          <m:t>Y</m:t>
+          <m:t>∈Y</m:t>
         </m:r>
       </m:oMath>
       <w:r>
@@ -1961,7 +1995,241 @@
           <w:color w:val="333333"/>
           <w:lang w:val="en-US" w:eastAsia="es-ES_tradnl"/>
         </w:rPr>
-        <w:t xml:space="preserve">. At this point, it is possible to try to estimate the target conditional probability distribution </w:t>
+        <w:t xml:space="preserve">. </w:t>
+      </w:r>
+      <w:r>
+        <w:rPr>
+          <w:rFonts w:ascii="CMU Serif Roman" w:eastAsia="Times New Roman" w:hAnsi="CMU Serif Roman" w:cs="CMU Serif Roman"/>
+          <w:color w:val="333333"/>
+          <w:lang w:val="en-US" w:eastAsia="es-ES_tradnl"/>
+        </w:rPr>
+        <w:t xml:space="preserve">Transfer learning aims to improve the learning of the target predictive function </w:t>
+      </w:r>
+      <m:oMath>
+        <m:sSub>
+          <m:sSubPr>
+            <m:ctrlPr>
+              <w:rPr>
+                <w:rFonts w:ascii="Cambria Math" w:eastAsia="Times New Roman" w:hAnsi="Cambria Math" w:cs="CMU Serif Roman"/>
+                <w:i/>
+                <w:color w:val="333333"/>
+                <w:lang w:val="en-US" w:eastAsia="es-ES_tradnl"/>
+              </w:rPr>
+            </m:ctrlPr>
+          </m:sSubPr>
+          <m:e>
+            <m:r>
+              <w:rPr>
+                <w:rFonts w:ascii="Cambria Math" w:eastAsia="Times New Roman" w:hAnsi="Cambria Math" w:cs="CMU Serif Roman"/>
+                <w:color w:val="333333"/>
+                <w:lang w:val="en-US" w:eastAsia="es-ES_tradnl"/>
+              </w:rPr>
+              <m:t>f</m:t>
+            </m:r>
+          </m:e>
+          <m:sub>
+            <m:r>
+              <w:rPr>
+                <w:rFonts w:ascii="Cambria Math" w:eastAsia="Times New Roman" w:hAnsi="Cambria Math" w:cs="CMU Serif Roman"/>
+                <w:color w:val="333333"/>
+                <w:lang w:val="en-US" w:eastAsia="es-ES_tradnl"/>
+              </w:rPr>
+              <m:t>T</m:t>
+            </m:r>
+          </m:sub>
+        </m:sSub>
+      </m:oMath>
+      <w:r>
+        <w:rPr>
+          <w:rFonts w:ascii="CMU Serif Roman" w:eastAsia="Times New Roman" w:hAnsi="CMU Serif Roman" w:cs="CMU Serif Roman"/>
+          <w:color w:val="333333"/>
+          <w:lang w:val="en-US" w:eastAsia="es-ES_tradnl"/>
+        </w:rPr>
+        <w:t xml:space="preserve"> using the knowledge acquired by training the source model, when </w:t>
+      </w:r>
+      <m:oMath>
+        <m:sSub>
+          <m:sSubPr>
+            <m:ctrlPr>
+              <w:rPr>
+                <w:rFonts w:ascii="Cambria Math" w:eastAsia="Times New Roman" w:hAnsi="Cambria Math" w:cs="CMU Serif Roman"/>
+                <w:i/>
+                <w:color w:val="333333"/>
+                <w:lang w:val="en-US" w:eastAsia="es-ES_tradnl"/>
+              </w:rPr>
+            </m:ctrlPr>
+          </m:sSubPr>
+          <m:e>
+            <m:r>
+              <m:rPr>
+                <m:scr m:val="script"/>
+              </m:rPr>
+              <w:rPr>
+                <w:rFonts w:ascii="Cambria Math" w:eastAsia="Times New Roman" w:hAnsi="Cambria Math" w:cs="CMU Serif Roman"/>
+                <w:color w:val="333333"/>
+                <w:lang w:val="en-US" w:eastAsia="es-ES_tradnl"/>
+              </w:rPr>
+              <m:t>D</m:t>
+            </m:r>
+          </m:e>
+          <m:sub>
+            <m:r>
+              <w:rPr>
+                <w:rFonts w:ascii="Cambria Math" w:eastAsia="Times New Roman" w:hAnsi="Cambria Math" w:cs="CMU Serif Roman"/>
+                <w:color w:val="333333"/>
+                <w:lang w:val="en-US" w:eastAsia="es-ES_tradnl"/>
+              </w:rPr>
+              <m:t>S</m:t>
+            </m:r>
+          </m:sub>
+        </m:sSub>
+        <m:r>
+          <w:rPr>
+            <w:rFonts w:ascii="Cambria Math" w:eastAsia="Times New Roman" w:hAnsi="Cambria Math" w:cs="CMU Serif Roman"/>
+            <w:color w:val="333333"/>
+            <w:lang w:val="en-US" w:eastAsia="es-ES_tradnl"/>
+          </w:rPr>
+          <m:t>≠</m:t>
+        </m:r>
+        <m:sSub>
+          <m:sSubPr>
+            <m:ctrlPr>
+              <w:rPr>
+                <w:rFonts w:ascii="Cambria Math" w:eastAsia="Times New Roman" w:hAnsi="Cambria Math" w:cs="CMU Serif Roman"/>
+                <w:i/>
+                <w:color w:val="333333"/>
+                <w:lang w:val="en-US" w:eastAsia="es-ES_tradnl"/>
+              </w:rPr>
+            </m:ctrlPr>
+          </m:sSubPr>
+          <m:e>
+            <m:r>
+              <m:rPr>
+                <m:scr m:val="script"/>
+              </m:rPr>
+              <w:rPr>
+                <w:rFonts w:ascii="Cambria Math" w:eastAsia="Times New Roman" w:hAnsi="Cambria Math" w:cs="CMU Serif Roman"/>
+                <w:color w:val="333333"/>
+                <w:lang w:val="en-US" w:eastAsia="es-ES_tradnl"/>
+              </w:rPr>
+              <m:t>D</m:t>
+            </m:r>
+          </m:e>
+          <m:sub>
+            <m:r>
+              <w:rPr>
+                <w:rFonts w:ascii="Cambria Math" w:eastAsia="Times New Roman" w:hAnsi="Cambria Math" w:cs="CMU Serif Roman"/>
+                <w:color w:val="333333"/>
+                <w:lang w:val="en-US" w:eastAsia="es-ES_tradnl"/>
+              </w:rPr>
+              <m:t>T</m:t>
+            </m:r>
+          </m:sub>
+        </m:sSub>
+      </m:oMath>
+      <w:r>
+        <w:rPr>
+          <w:rFonts w:ascii="CMU Serif Roman" w:eastAsia="Times New Roman" w:hAnsi="CMU Serif Roman" w:cs="CMU Serif Roman"/>
+          <w:color w:val="333333"/>
+          <w:lang w:val="en-US" w:eastAsia="es-ES_tradnl"/>
+        </w:rPr>
+        <w:t xml:space="preserve"> or </w:t>
+      </w:r>
+      <m:oMath>
+        <m:sSub>
+          <m:sSubPr>
+            <m:ctrlPr>
+              <w:rPr>
+                <w:rFonts w:ascii="Cambria Math" w:eastAsia="Times New Roman" w:hAnsi="Cambria Math" w:cs="CMU Serif Roman"/>
+                <w:i/>
+                <w:color w:val="333333"/>
+                <w:lang w:val="en-US" w:eastAsia="es-ES_tradnl"/>
+              </w:rPr>
+            </m:ctrlPr>
+          </m:sSubPr>
+          <m:e>
+            <m:r>
+              <m:rPr>
+                <m:scr m:val="script"/>
+              </m:rPr>
+              <w:rPr>
+                <w:rFonts w:ascii="Cambria Math" w:eastAsia="Times New Roman" w:hAnsi="Cambria Math" w:cs="CMU Serif Roman"/>
+                <w:color w:val="333333"/>
+                <w:lang w:val="en-US" w:eastAsia="es-ES_tradnl"/>
+              </w:rPr>
+              <m:t>T</m:t>
+            </m:r>
+          </m:e>
+          <m:sub>
+            <m:r>
+              <w:rPr>
+                <w:rFonts w:ascii="Cambria Math" w:eastAsia="Times New Roman" w:hAnsi="Cambria Math" w:cs="CMU Serif Roman"/>
+                <w:color w:val="333333"/>
+                <w:lang w:val="en-US" w:eastAsia="es-ES_tradnl"/>
+              </w:rPr>
+              <m:t>S</m:t>
+            </m:r>
+          </m:sub>
+        </m:sSub>
+        <m:r>
+          <w:rPr>
+            <w:rFonts w:ascii="Cambria Math" w:eastAsia="Times New Roman" w:hAnsi="Cambria Math" w:cs="CMU Serif Roman"/>
+            <w:color w:val="333333"/>
+            <w:lang w:val="en-US" w:eastAsia="es-ES_tradnl"/>
+          </w:rPr>
+          <m:t>≠</m:t>
+        </m:r>
+        <m:sSub>
+          <m:sSubPr>
+            <m:ctrlPr>
+              <w:rPr>
+                <w:rFonts w:ascii="Cambria Math" w:eastAsia="Times New Roman" w:hAnsi="Cambria Math" w:cs="CMU Serif Roman"/>
+                <w:i/>
+                <w:color w:val="333333"/>
+                <w:lang w:val="en-US" w:eastAsia="es-ES_tradnl"/>
+              </w:rPr>
+            </m:ctrlPr>
+          </m:sSubPr>
+          <m:e>
+            <m:r>
+              <m:rPr>
+                <m:scr m:val="script"/>
+              </m:rPr>
+              <w:rPr>
+                <w:rFonts w:ascii="Cambria Math" w:eastAsia="Times New Roman" w:hAnsi="Cambria Math" w:cs="CMU Serif Roman"/>
+                <w:color w:val="333333"/>
+                <w:lang w:val="en-US" w:eastAsia="es-ES_tradnl"/>
+              </w:rPr>
+              <m:t>T</m:t>
+            </m:r>
+          </m:e>
+          <m:sub>
+            <m:r>
+              <w:rPr>
+                <w:rFonts w:ascii="Cambria Math" w:eastAsia="Times New Roman" w:hAnsi="Cambria Math" w:cs="CMU Serif Roman"/>
+                <w:color w:val="333333"/>
+                <w:lang w:val="en-US" w:eastAsia="es-ES_tradnl"/>
+              </w:rPr>
+              <m:t>T</m:t>
+            </m:r>
+          </m:sub>
+        </m:sSub>
+      </m:oMath>
+      <w:r>
+        <w:rPr>
+          <w:rFonts w:ascii="CMU Serif Roman" w:eastAsia="Times New Roman" w:hAnsi="CMU Serif Roman" w:cs="CMU Serif Roman"/>
+          <w:color w:val="333333"/>
+          <w:lang w:val="en-US" w:eastAsia="es-ES_tradnl"/>
+        </w:rPr>
+        <w:t xml:space="preserve"> [1]. Therefore, it</w:t>
+      </w:r>
+      <w:r>
+        <w:rPr>
+          <w:rFonts w:ascii="CMU Serif Roman" w:eastAsia="Times New Roman" w:hAnsi="CMU Serif Roman" w:cs="CMU Serif Roman"/>
+          <w:color w:val="333333"/>
+          <w:lang w:val="en-US" w:eastAsia="es-ES_tradnl"/>
+        </w:rPr>
+        <w:t xml:space="preserve"> is possible to try to estimate the target conditional probability distribution </w:t>
       </w:r>
       <m:oMath>
         <m:r>
@@ -2059,13 +2327,47 @@
           <w:color w:val="333333"/>
           <w:lang w:val="en-US" w:eastAsia="es-ES_tradnl"/>
         </w:rPr>
-        <w:t xml:space="preserve"> by either fixing certain model parameters found in the source model or using them as a starting point with really small learning rates. See Figure 4.2.</w:t>
+        <w:t xml:space="preserve"> by </w:t>
+      </w:r>
+      <w:r>
+        <w:rPr>
+          <w:rFonts w:ascii="CMU Serif Roman" w:eastAsia="Times New Roman" w:hAnsi="CMU Serif Roman" w:cs="CMU Serif Roman"/>
+          <w:color w:val="333333"/>
+          <w:lang w:val="en-US" w:eastAsia="es-ES_tradnl"/>
+        </w:rPr>
+        <w:t>using the information</w:t>
+      </w:r>
+      <w:r>
+        <w:rPr>
+          <w:rFonts w:ascii="CMU Serif Roman" w:eastAsia="Times New Roman" w:hAnsi="CMU Serif Roman" w:cs="CMU Serif Roman"/>
+          <w:color w:val="333333"/>
+          <w:lang w:val="en-US" w:eastAsia="es-ES_tradnl"/>
+        </w:rPr>
+        <w:t xml:space="preserve"> found </w:t>
+      </w:r>
+      <w:r>
+        <w:rPr>
+          <w:rFonts w:ascii="CMU Serif Roman" w:eastAsia="Times New Roman" w:hAnsi="CMU Serif Roman" w:cs="CMU Serif Roman"/>
+          <w:color w:val="333333"/>
+          <w:lang w:val="en-US" w:eastAsia="es-ES_tradnl"/>
+        </w:rPr>
+        <w:t>through the training of the</w:t>
+      </w:r>
+      <w:r>
+        <w:rPr>
+          <w:rFonts w:ascii="CMU Serif Roman" w:eastAsia="Times New Roman" w:hAnsi="CMU Serif Roman" w:cs="CMU Serif Roman"/>
+          <w:color w:val="333333"/>
+          <w:lang w:val="en-US" w:eastAsia="es-ES_tradnl"/>
+        </w:rPr>
+        <w:t xml:space="preserve"> source model. See Figure 4.2.</w:t>
       </w:r>
     </w:p>
     <w:p>
       <w:pPr>
         <w:shd w:val="clear" w:color="auto" w:fill="FFFFFF"/>
         <w:spacing w:after="120"/>
+        <w:ind w:firstLine="708"/>
+        <w:jc w:val="both"/>
         <w:textAlignment w:val="baseline"/>
         <w:rPr>
           <w:rFonts w:ascii="CMU Serif Roman" w:eastAsia="Times New Roman" w:hAnsi="CMU Serif Roman" w:cs="CMU Serif Roman"/>
@@ -2079,7 +2381,6 @@
           <w:color w:val="333333"/>
           <w:lang w:val="en-US" w:eastAsia="es-ES_tradnl"/>
         </w:rPr>
-        <w:tab/>
         <w:t>The transfer learning techniques can be applied to</w:t>
       </w:r>
       <w:r>
@@ -2152,14 +2453,6 @@
           <w:color w:val="333333"/>
           <w:lang w:val="en-US" w:eastAsia="es-ES_tradnl"/>
         </w:rPr>
-        <w:t xml:space="preserve"> or when the source and target marginal probability distributions</w:t>
-      </w:r>
-      <w:r>
-        <w:rPr>
-          <w:rFonts w:ascii="CMU Serif Roman" w:eastAsia="Times New Roman" w:hAnsi="CMU Serif Roman" w:cs="CMU Serif Roman"/>
-          <w:color w:val="333333"/>
-          <w:lang w:val="en-US" w:eastAsia="es-ES_tradnl"/>
-        </w:rPr>
         <w:t xml:space="preserve"> </w:t>
       </w:r>
       <w:r>
@@ -2168,13 +2461,643 @@
           <w:color w:val="333333"/>
           <w:lang w:val="en-US" w:eastAsia="es-ES_tradnl"/>
         </w:rPr>
-        <w:t>are different. Likewise, the tasks differ when the source and target label spaces are different, when the conditional probability distributions are different, or both. Transfer learning could be applied in any of these situations.</w:t>
-      </w:r>
+        <w:t>(</w:t>
+      </w:r>
+      <m:oMath>
+        <m:sSub>
+          <m:sSubPr>
+            <m:ctrlPr>
+              <w:rPr>
+                <w:rFonts w:ascii="Cambria Math" w:eastAsia="Times New Roman" w:hAnsi="Cambria Math" w:cs="CMU Serif Roman"/>
+                <w:i/>
+                <w:color w:val="333333"/>
+                <w:lang w:val="en-US" w:eastAsia="es-ES_tradnl"/>
+              </w:rPr>
+            </m:ctrlPr>
+          </m:sSubPr>
+          <m:e>
+            <m:r>
+              <m:rPr>
+                <m:scr m:val="script"/>
+              </m:rPr>
+              <w:rPr>
+                <w:rFonts w:ascii="Cambria Math" w:eastAsia="Times New Roman" w:hAnsi="Cambria Math" w:cs="CMU Serif Roman"/>
+                <w:color w:val="333333"/>
+                <w:lang w:val="en-US" w:eastAsia="es-ES_tradnl"/>
+              </w:rPr>
+              <m:t>X</m:t>
+            </m:r>
+          </m:e>
+          <m:sub>
+            <m:r>
+              <w:rPr>
+                <w:rFonts w:ascii="Cambria Math" w:eastAsia="Times New Roman" w:hAnsi="Cambria Math" w:cs="CMU Serif Roman"/>
+                <w:color w:val="333333"/>
+                <w:lang w:val="en-US" w:eastAsia="es-ES_tradnl"/>
+              </w:rPr>
+              <m:t>S</m:t>
+            </m:r>
+          </m:sub>
+        </m:sSub>
+        <m:r>
+          <w:rPr>
+            <w:rFonts w:ascii="Cambria Math" w:eastAsia="Times New Roman" w:hAnsi="Cambria Math" w:cs="CMU Serif Roman"/>
+            <w:color w:val="333333"/>
+            <w:lang w:val="en-US" w:eastAsia="es-ES_tradnl"/>
+          </w:rPr>
+          <m:t>≠</m:t>
+        </m:r>
+        <m:sSub>
+          <m:sSubPr>
+            <m:ctrlPr>
+              <w:rPr>
+                <w:rFonts w:ascii="Cambria Math" w:eastAsia="Times New Roman" w:hAnsi="Cambria Math" w:cs="CMU Serif Roman"/>
+                <w:i/>
+                <w:color w:val="333333"/>
+                <w:lang w:val="en-US" w:eastAsia="es-ES_tradnl"/>
+              </w:rPr>
+            </m:ctrlPr>
+          </m:sSubPr>
+          <m:e>
+            <m:r>
+              <m:rPr>
+                <m:scr m:val="script"/>
+              </m:rPr>
+              <w:rPr>
+                <w:rFonts w:ascii="Cambria Math" w:eastAsia="Times New Roman" w:hAnsi="Cambria Math" w:cs="CMU Serif Roman"/>
+                <w:color w:val="333333"/>
+                <w:lang w:val="en-US" w:eastAsia="es-ES_tradnl"/>
+              </w:rPr>
+              <m:t>X</m:t>
+            </m:r>
+          </m:e>
+          <m:sub>
+            <m:r>
+              <w:rPr>
+                <w:rFonts w:ascii="Cambria Math" w:eastAsia="Times New Roman" w:hAnsi="Cambria Math" w:cs="CMU Serif Roman"/>
+                <w:color w:val="333333"/>
+                <w:lang w:val="en-US" w:eastAsia="es-ES_tradnl"/>
+              </w:rPr>
+              <m:t>T</m:t>
+            </m:r>
+          </m:sub>
+        </m:sSub>
+      </m:oMath>
+      <w:r>
+        <w:rPr>
+          <w:rFonts w:ascii="CMU Serif Roman" w:eastAsia="Times New Roman" w:hAnsi="CMU Serif Roman" w:cs="CMU Serif Roman"/>
+          <w:color w:val="333333"/>
+          <w:lang w:val="en-US" w:eastAsia="es-ES_tradnl"/>
+        </w:rPr>
+        <w:t>)</w:t>
+      </w:r>
+      <w:r>
+        <w:rPr>
+          <w:rFonts w:ascii="CMU Serif Roman" w:eastAsia="Times New Roman" w:hAnsi="CMU Serif Roman" w:cs="CMU Serif Roman"/>
+          <w:color w:val="333333"/>
+          <w:lang w:val="en-US" w:eastAsia="es-ES_tradnl"/>
+        </w:rPr>
+        <w:t xml:space="preserve"> </w:t>
+      </w:r>
+      <w:r>
+        <w:rPr>
+          <w:rFonts w:ascii="CMU Serif Roman" w:eastAsia="Times New Roman" w:hAnsi="CMU Serif Roman" w:cs="CMU Serif Roman"/>
+          <w:color w:val="333333"/>
+          <w:lang w:val="en-US" w:eastAsia="es-ES_tradnl"/>
+        </w:rPr>
+        <w:t>or when the source and target marginal probability distributions</w:t>
+      </w:r>
+      <w:r>
+        <w:rPr>
+          <w:rFonts w:ascii="CMU Serif Roman" w:eastAsia="Times New Roman" w:hAnsi="CMU Serif Roman" w:cs="CMU Serif Roman"/>
+          <w:color w:val="333333"/>
+          <w:lang w:val="en-US" w:eastAsia="es-ES_tradnl"/>
+        </w:rPr>
+        <w:t xml:space="preserve"> </w:t>
+      </w:r>
+      <w:r>
+        <w:rPr>
+          <w:rFonts w:ascii="CMU Serif Roman" w:eastAsia="Times New Roman" w:hAnsi="CMU Serif Roman" w:cs="CMU Serif Roman"/>
+          <w:color w:val="333333"/>
+          <w:lang w:val="en-US" w:eastAsia="es-ES_tradnl"/>
+        </w:rPr>
+        <w:t>are different</w:t>
+      </w:r>
+      <w:r>
+        <w:rPr>
+          <w:rFonts w:ascii="CMU Serif Roman" w:eastAsia="Times New Roman" w:hAnsi="CMU Serif Roman" w:cs="CMU Serif Roman"/>
+          <w:color w:val="333333"/>
+          <w:lang w:val="en-US" w:eastAsia="es-ES_tradnl"/>
+        </w:rPr>
+        <w:t xml:space="preserve"> </w:t>
+      </w:r>
+      <w:r>
+        <w:rPr>
+          <w:rFonts w:ascii="CMU Serif Roman" w:eastAsia="Times New Roman" w:hAnsi="CMU Serif Roman" w:cs="CMU Serif Roman"/>
+          <w:color w:val="333333"/>
+          <w:lang w:val="en-US" w:eastAsia="es-ES_tradnl"/>
+        </w:rPr>
+        <w:t>(</w:t>
+      </w:r>
+      <m:oMath>
+        <m:r>
+          <w:rPr>
+            <w:rFonts w:ascii="Cambria Math" w:eastAsia="Times New Roman" w:hAnsi="Cambria Math" w:cs="CMU Serif Roman"/>
+            <w:color w:val="333333"/>
+            <w:lang w:val="en-US" w:eastAsia="es-ES_tradnl"/>
+          </w:rPr>
+          <m:t>P</m:t>
+        </m:r>
+        <m:d>
+          <m:dPr>
+            <m:ctrlPr>
+              <w:rPr>
+                <w:rFonts w:ascii="Cambria Math" w:eastAsia="Times New Roman" w:hAnsi="Cambria Math" w:cs="CMU Serif Roman"/>
+                <w:i/>
+                <w:color w:val="333333"/>
+                <w:lang w:val="en-US" w:eastAsia="es-ES_tradnl"/>
+              </w:rPr>
+            </m:ctrlPr>
+          </m:dPr>
+          <m:e>
+            <m:sSub>
+              <m:sSubPr>
+                <m:ctrlPr>
+                  <w:rPr>
+                    <w:rFonts w:ascii="Cambria Math" w:eastAsia="Times New Roman" w:hAnsi="Cambria Math" w:cs="CMU Serif Roman"/>
+                    <w:i/>
+                    <w:color w:val="333333"/>
+                    <w:lang w:val="en-US" w:eastAsia="es-ES_tradnl"/>
+                  </w:rPr>
+                </m:ctrlPr>
+              </m:sSubPr>
+              <m:e>
+                <m:r>
+                  <w:rPr>
+                    <w:rFonts w:ascii="Cambria Math" w:eastAsia="Times New Roman" w:hAnsi="Cambria Math" w:cs="CMU Serif Roman"/>
+                    <w:color w:val="333333"/>
+                    <w:lang w:val="en-US" w:eastAsia="es-ES_tradnl"/>
+                  </w:rPr>
+                  <m:t>X</m:t>
+                </m:r>
+              </m:e>
+              <m:sub>
+                <m:r>
+                  <w:rPr>
+                    <w:rFonts w:ascii="Cambria Math" w:eastAsia="Times New Roman" w:hAnsi="Cambria Math" w:cs="CMU Serif Roman"/>
+                    <w:color w:val="333333"/>
+                    <w:lang w:val="en-US" w:eastAsia="es-ES_tradnl"/>
+                  </w:rPr>
+                  <m:t>S</m:t>
+                </m:r>
+              </m:sub>
+            </m:sSub>
+          </m:e>
+        </m:d>
+        <m:r>
+          <w:rPr>
+            <w:rFonts w:ascii="Cambria Math" w:eastAsia="Times New Roman" w:hAnsi="Cambria Math" w:cs="CMU Serif Roman"/>
+            <w:color w:val="333333"/>
+            <w:lang w:val="en-US" w:eastAsia="es-ES_tradnl"/>
+          </w:rPr>
+          <m:t>≠</m:t>
+        </m:r>
+        <m:r>
+          <w:rPr>
+            <w:rFonts w:ascii="Cambria Math" w:eastAsia="Times New Roman" w:hAnsi="Cambria Math" w:cs="CMU Serif Roman"/>
+            <w:color w:val="333333"/>
+            <w:lang w:val="en-US" w:eastAsia="es-ES_tradnl"/>
+          </w:rPr>
+          <m:t>P</m:t>
+        </m:r>
+        <m:d>
+          <m:dPr>
+            <m:ctrlPr>
+              <w:rPr>
+                <w:rFonts w:ascii="Cambria Math" w:eastAsia="Times New Roman" w:hAnsi="Cambria Math" w:cs="CMU Serif Roman"/>
+                <w:i/>
+                <w:color w:val="333333"/>
+                <w:lang w:val="en-US" w:eastAsia="es-ES_tradnl"/>
+              </w:rPr>
+            </m:ctrlPr>
+          </m:dPr>
+          <m:e>
+            <m:sSub>
+              <m:sSubPr>
+                <m:ctrlPr>
+                  <w:rPr>
+                    <w:rFonts w:ascii="Cambria Math" w:eastAsia="Times New Roman" w:hAnsi="Cambria Math" w:cs="CMU Serif Roman"/>
+                    <w:i/>
+                    <w:color w:val="333333"/>
+                    <w:lang w:val="en-US" w:eastAsia="es-ES_tradnl"/>
+                  </w:rPr>
+                </m:ctrlPr>
+              </m:sSubPr>
+              <m:e>
+                <m:r>
+                  <w:rPr>
+                    <w:rFonts w:ascii="Cambria Math" w:eastAsia="Times New Roman" w:hAnsi="Cambria Math" w:cs="CMU Serif Roman"/>
+                    <w:color w:val="333333"/>
+                    <w:lang w:val="en-US" w:eastAsia="es-ES_tradnl"/>
+                  </w:rPr>
+                  <m:t>X</m:t>
+                </m:r>
+              </m:e>
+              <m:sub>
+                <m:r>
+                  <w:rPr>
+                    <w:rFonts w:ascii="Cambria Math" w:eastAsia="Times New Roman" w:hAnsi="Cambria Math" w:cs="CMU Serif Roman"/>
+                    <w:color w:val="333333"/>
+                    <w:lang w:val="en-US" w:eastAsia="es-ES_tradnl"/>
+                  </w:rPr>
+                  <m:t>T</m:t>
+                </m:r>
+              </m:sub>
+            </m:sSub>
+          </m:e>
+        </m:d>
+      </m:oMath>
+      <w:r>
+        <w:rPr>
+          <w:rFonts w:ascii="CMU Serif Roman" w:eastAsia="Times New Roman" w:hAnsi="CMU Serif Roman" w:cs="CMU Serif Roman"/>
+          <w:color w:val="333333"/>
+          <w:lang w:val="en-US" w:eastAsia="es-ES_tradnl"/>
+        </w:rPr>
+        <w:t>)</w:t>
+      </w:r>
+      <w:r>
+        <w:rPr>
+          <w:rFonts w:ascii="CMU Serif Roman" w:eastAsia="Times New Roman" w:hAnsi="CMU Serif Roman" w:cs="CMU Serif Roman"/>
+          <w:color w:val="333333"/>
+          <w:lang w:val="en-US" w:eastAsia="es-ES_tradnl"/>
+        </w:rPr>
+        <w:t>. Likewise, the tasks differ when the source and target label spaces are different</w:t>
+      </w:r>
+      <w:r>
+        <w:rPr>
+          <w:rFonts w:ascii="CMU Serif Roman" w:eastAsia="Times New Roman" w:hAnsi="CMU Serif Roman" w:cs="CMU Serif Roman"/>
+          <w:color w:val="333333"/>
+          <w:lang w:val="en-US" w:eastAsia="es-ES_tradnl"/>
+        </w:rPr>
+        <w:t xml:space="preserve"> (</w:t>
+      </w:r>
+      <m:oMath>
+        <m:sSub>
+          <m:sSubPr>
+            <m:ctrlPr>
+              <w:rPr>
+                <w:rFonts w:ascii="Cambria Math" w:eastAsia="Times New Roman" w:hAnsi="Cambria Math" w:cs="CMU Serif Roman"/>
+                <w:i/>
+                <w:color w:val="333333"/>
+                <w:lang w:val="en-US" w:eastAsia="es-ES_tradnl"/>
+              </w:rPr>
+            </m:ctrlPr>
+          </m:sSubPr>
+          <m:e>
+            <m:r>
+              <m:rPr>
+                <m:scr m:val="script"/>
+              </m:rPr>
+              <w:rPr>
+                <w:rFonts w:ascii="Cambria Math" w:eastAsia="Times New Roman" w:hAnsi="Cambria Math" w:cs="CMU Serif Roman"/>
+                <w:color w:val="333333"/>
+                <w:lang w:val="en-US" w:eastAsia="es-ES_tradnl"/>
+              </w:rPr>
+              <m:t>Y</m:t>
+            </m:r>
+          </m:e>
+          <m:sub>
+            <m:r>
+              <w:rPr>
+                <w:rFonts w:ascii="Cambria Math" w:eastAsia="Times New Roman" w:hAnsi="Cambria Math" w:cs="CMU Serif Roman"/>
+                <w:color w:val="333333"/>
+                <w:lang w:val="en-US" w:eastAsia="es-ES_tradnl"/>
+              </w:rPr>
+              <m:t>S</m:t>
+            </m:r>
+          </m:sub>
+        </m:sSub>
+        <m:r>
+          <w:rPr>
+            <w:rFonts w:ascii="Cambria Math" w:eastAsia="Times New Roman" w:hAnsi="Cambria Math" w:cs="CMU Serif Roman"/>
+            <w:color w:val="333333"/>
+            <w:lang w:val="en-US" w:eastAsia="es-ES_tradnl"/>
+          </w:rPr>
+          <m:t>≠</m:t>
+        </m:r>
+        <m:sSub>
+          <m:sSubPr>
+            <m:ctrlPr>
+              <w:rPr>
+                <w:rFonts w:ascii="Cambria Math" w:eastAsia="Times New Roman" w:hAnsi="Cambria Math" w:cs="CMU Serif Roman"/>
+                <w:i/>
+                <w:color w:val="333333"/>
+                <w:lang w:val="en-US" w:eastAsia="es-ES_tradnl"/>
+              </w:rPr>
+            </m:ctrlPr>
+          </m:sSubPr>
+          <m:e>
+            <m:r>
+              <m:rPr>
+                <m:scr m:val="script"/>
+              </m:rPr>
+              <w:rPr>
+                <w:rFonts w:ascii="Cambria Math" w:eastAsia="Times New Roman" w:hAnsi="Cambria Math" w:cs="CMU Serif Roman"/>
+                <w:color w:val="333333"/>
+                <w:lang w:val="en-US" w:eastAsia="es-ES_tradnl"/>
+              </w:rPr>
+              <m:t>Y</m:t>
+            </m:r>
+          </m:e>
+          <m:sub>
+            <m:r>
+              <w:rPr>
+                <w:rFonts w:ascii="Cambria Math" w:eastAsia="Times New Roman" w:hAnsi="Cambria Math" w:cs="CMU Serif Roman"/>
+                <w:color w:val="333333"/>
+                <w:lang w:val="en-US" w:eastAsia="es-ES_tradnl"/>
+              </w:rPr>
+              <m:t>T</m:t>
+            </m:r>
+          </m:sub>
+        </m:sSub>
+      </m:oMath>
+      <w:r>
+        <w:rPr>
+          <w:rFonts w:ascii="CMU Serif Roman" w:eastAsia="Times New Roman" w:hAnsi="CMU Serif Roman" w:cs="CMU Serif Roman"/>
+          <w:color w:val="333333"/>
+          <w:lang w:val="en-US" w:eastAsia="es-ES_tradnl"/>
+        </w:rPr>
+        <w:t>)</w:t>
+      </w:r>
+      <w:r>
+        <w:rPr>
+          <w:rFonts w:ascii="CMU Serif Roman" w:eastAsia="Times New Roman" w:hAnsi="CMU Serif Roman" w:cs="CMU Serif Roman"/>
+          <w:color w:val="333333"/>
+          <w:lang w:val="en-US" w:eastAsia="es-ES_tradnl"/>
+        </w:rPr>
+        <w:t>, when the conditional probability distributions are different</w:t>
+      </w:r>
+      <w:r>
+        <w:rPr>
+          <w:rFonts w:ascii="CMU Serif Roman" w:eastAsia="Times New Roman" w:hAnsi="CMU Serif Roman" w:cs="CMU Serif Roman"/>
+          <w:color w:val="333333"/>
+          <w:lang w:val="en-US" w:eastAsia="es-ES_tradnl"/>
+        </w:rPr>
+        <w:t xml:space="preserve"> (</w:t>
+      </w:r>
+      <m:oMath>
+        <m:r>
+          <w:rPr>
+            <w:rFonts w:ascii="Cambria Math" w:eastAsia="Times New Roman" w:hAnsi="Cambria Math" w:cs="CMU Serif Roman"/>
+            <w:color w:val="333333"/>
+            <w:lang w:val="en-US" w:eastAsia="es-ES_tradnl"/>
+          </w:rPr>
+          <m:t>P</m:t>
+        </m:r>
+        <m:d>
+          <m:dPr>
+            <m:ctrlPr>
+              <w:rPr>
+                <w:rFonts w:ascii="Cambria Math" w:eastAsia="Times New Roman" w:hAnsi="Cambria Math" w:cs="CMU Serif Roman"/>
+                <w:i/>
+                <w:color w:val="333333"/>
+                <w:lang w:val="en-US" w:eastAsia="es-ES_tradnl"/>
+              </w:rPr>
+            </m:ctrlPr>
+          </m:dPr>
+          <m:e>
+            <m:sSub>
+              <m:sSubPr>
+                <m:ctrlPr>
+                  <w:rPr>
+                    <w:rFonts w:ascii="Cambria Math" w:eastAsia="Times New Roman" w:hAnsi="Cambria Math" w:cs="CMU Serif Roman"/>
+                    <w:i/>
+                    <w:color w:val="333333"/>
+                    <w:lang w:val="en-US" w:eastAsia="es-ES_tradnl"/>
+                  </w:rPr>
+                </m:ctrlPr>
+              </m:sSubPr>
+              <m:e>
+                <m:r>
+                  <w:rPr>
+                    <w:rFonts w:ascii="Cambria Math" w:eastAsia="Times New Roman" w:hAnsi="Cambria Math" w:cs="CMU Serif Roman"/>
+                    <w:color w:val="333333"/>
+                    <w:lang w:val="en-US" w:eastAsia="es-ES_tradnl"/>
+                  </w:rPr>
+                  <m:t>Y</m:t>
+                </m:r>
+              </m:e>
+              <m:sub>
+                <m:r>
+                  <w:rPr>
+                    <w:rFonts w:ascii="Cambria Math" w:eastAsia="Times New Roman" w:hAnsi="Cambria Math" w:cs="CMU Serif Roman"/>
+                    <w:color w:val="333333"/>
+                    <w:lang w:val="en-US" w:eastAsia="es-ES_tradnl"/>
+                  </w:rPr>
+                  <m:t>S</m:t>
+                </m:r>
+              </m:sub>
+            </m:sSub>
+          </m:e>
+          <m:e>
+            <m:sSub>
+              <m:sSubPr>
+                <m:ctrlPr>
+                  <w:rPr>
+                    <w:rFonts w:ascii="Cambria Math" w:eastAsia="Times New Roman" w:hAnsi="Cambria Math" w:cs="CMU Serif Roman"/>
+                    <w:i/>
+                    <w:color w:val="333333"/>
+                    <w:lang w:val="en-US" w:eastAsia="es-ES_tradnl"/>
+                  </w:rPr>
+                </m:ctrlPr>
+              </m:sSubPr>
+              <m:e>
+                <m:r>
+                  <w:rPr>
+                    <w:rFonts w:ascii="Cambria Math" w:eastAsia="Times New Roman" w:hAnsi="Cambria Math" w:cs="CMU Serif Roman"/>
+                    <w:color w:val="333333"/>
+                    <w:lang w:val="en-US" w:eastAsia="es-ES_tradnl"/>
+                  </w:rPr>
+                  <m:t>X</m:t>
+                </m:r>
+              </m:e>
+              <m:sub>
+                <m:r>
+                  <w:rPr>
+                    <w:rFonts w:ascii="Cambria Math" w:eastAsia="Times New Roman" w:hAnsi="Cambria Math" w:cs="CMU Serif Roman"/>
+                    <w:color w:val="333333"/>
+                    <w:lang w:val="en-US" w:eastAsia="es-ES_tradnl"/>
+                  </w:rPr>
+                  <m:t>S</m:t>
+                </m:r>
+              </m:sub>
+            </m:sSub>
+          </m:e>
+        </m:d>
+        <m:r>
+          <w:rPr>
+            <w:rFonts w:ascii="Cambria Math" w:eastAsia="Times New Roman" w:hAnsi="Cambria Math" w:cs="CMU Serif Roman"/>
+            <w:color w:val="333333"/>
+            <w:lang w:val="en-US" w:eastAsia="es-ES_tradnl"/>
+          </w:rPr>
+          <m:t>≠</m:t>
+        </m:r>
+        <m:r>
+          <w:rPr>
+            <w:rFonts w:ascii="Cambria Math" w:eastAsia="Times New Roman" w:hAnsi="Cambria Math" w:cs="CMU Serif Roman"/>
+            <w:color w:val="333333"/>
+            <w:lang w:val="en-US" w:eastAsia="es-ES_tradnl"/>
+          </w:rPr>
+          <m:t>P</m:t>
+        </m:r>
+        <m:d>
+          <m:dPr>
+            <m:ctrlPr>
+              <w:rPr>
+                <w:rFonts w:ascii="Cambria Math" w:eastAsia="Times New Roman" w:hAnsi="Cambria Math" w:cs="CMU Serif Roman"/>
+                <w:i/>
+                <w:color w:val="333333"/>
+                <w:lang w:val="en-US" w:eastAsia="es-ES_tradnl"/>
+              </w:rPr>
+            </m:ctrlPr>
+          </m:dPr>
+          <m:e>
+            <m:sSub>
+              <m:sSubPr>
+                <m:ctrlPr>
+                  <w:rPr>
+                    <w:rFonts w:ascii="Cambria Math" w:eastAsia="Times New Roman" w:hAnsi="Cambria Math" w:cs="CMU Serif Roman"/>
+                    <w:i/>
+                    <w:color w:val="333333"/>
+                    <w:lang w:val="en-US" w:eastAsia="es-ES_tradnl"/>
+                  </w:rPr>
+                </m:ctrlPr>
+              </m:sSubPr>
+              <m:e>
+                <m:r>
+                  <w:rPr>
+                    <w:rFonts w:ascii="Cambria Math" w:eastAsia="Times New Roman" w:hAnsi="Cambria Math" w:cs="CMU Serif Roman"/>
+                    <w:color w:val="333333"/>
+                    <w:lang w:val="en-US" w:eastAsia="es-ES_tradnl"/>
+                  </w:rPr>
+                  <m:t>Y</m:t>
+                </m:r>
+              </m:e>
+              <m:sub>
+                <m:r>
+                  <w:rPr>
+                    <w:rFonts w:ascii="Cambria Math" w:eastAsia="Times New Roman" w:hAnsi="Cambria Math" w:cs="CMU Serif Roman"/>
+                    <w:color w:val="333333"/>
+                    <w:lang w:val="en-US" w:eastAsia="es-ES_tradnl"/>
+                  </w:rPr>
+                  <m:t>T</m:t>
+                </m:r>
+              </m:sub>
+            </m:sSub>
+          </m:e>
+          <m:e>
+            <m:sSub>
+              <m:sSubPr>
+                <m:ctrlPr>
+                  <w:rPr>
+                    <w:rFonts w:ascii="Cambria Math" w:eastAsia="Times New Roman" w:hAnsi="Cambria Math" w:cs="CMU Serif Roman"/>
+                    <w:i/>
+                    <w:color w:val="333333"/>
+                    <w:lang w:val="en-US" w:eastAsia="es-ES_tradnl"/>
+                  </w:rPr>
+                </m:ctrlPr>
+              </m:sSubPr>
+              <m:e>
+                <m:r>
+                  <w:rPr>
+                    <w:rFonts w:ascii="Cambria Math" w:eastAsia="Times New Roman" w:hAnsi="Cambria Math" w:cs="CMU Serif Roman"/>
+                    <w:color w:val="333333"/>
+                    <w:lang w:val="en-US" w:eastAsia="es-ES_tradnl"/>
+                  </w:rPr>
+                  <m:t>X</m:t>
+                </m:r>
+              </m:e>
+              <m:sub>
+                <m:r>
+                  <w:rPr>
+                    <w:rFonts w:ascii="Cambria Math" w:eastAsia="Times New Roman" w:hAnsi="Cambria Math" w:cs="CMU Serif Roman"/>
+                    <w:color w:val="333333"/>
+                    <w:lang w:val="en-US" w:eastAsia="es-ES_tradnl"/>
+                  </w:rPr>
+                  <m:t>T</m:t>
+                </m:r>
+              </m:sub>
+            </m:sSub>
+          </m:e>
+        </m:d>
+      </m:oMath>
+      <w:r>
+        <w:rPr>
+          <w:rFonts w:ascii="CMU Serif Roman" w:eastAsia="Times New Roman" w:hAnsi="CMU Serif Roman" w:cs="CMU Serif Roman"/>
+          <w:color w:val="333333"/>
+          <w:lang w:val="en-US" w:eastAsia="es-ES_tradnl"/>
+        </w:rPr>
+        <w:t>)</w:t>
+      </w:r>
+      <w:r>
+        <w:rPr>
+          <w:rFonts w:ascii="CMU Serif Roman" w:eastAsia="Times New Roman" w:hAnsi="CMU Serif Roman" w:cs="CMU Serif Roman"/>
+          <w:color w:val="333333"/>
+          <w:lang w:val="en-US" w:eastAsia="es-ES_tradnl"/>
+        </w:rPr>
+        <w:t xml:space="preserve">, or both. </w:t>
+      </w:r>
+      <w:r>
+        <w:rPr>
+          <w:rFonts w:ascii="CMU Serif Roman" w:eastAsia="Times New Roman" w:hAnsi="CMU Serif Roman" w:cs="CMU Serif Roman"/>
+          <w:color w:val="333333"/>
+          <w:lang w:val="en-US" w:eastAsia="es-ES_tradnl"/>
+        </w:rPr>
+        <w:t>There is a wide range of t</w:t>
+      </w:r>
+      <w:r>
+        <w:rPr>
+          <w:rFonts w:ascii="CMU Serif Roman" w:eastAsia="Times New Roman" w:hAnsi="CMU Serif Roman" w:cs="CMU Serif Roman"/>
+          <w:color w:val="333333"/>
+          <w:lang w:val="en-US" w:eastAsia="es-ES_tradnl"/>
+        </w:rPr>
+        <w:t>ransfer learning</w:t>
+      </w:r>
+      <w:r>
+        <w:rPr>
+          <w:rFonts w:ascii="CMU Serif Roman" w:eastAsia="Times New Roman" w:hAnsi="CMU Serif Roman" w:cs="CMU Serif Roman"/>
+          <w:color w:val="333333"/>
+          <w:lang w:val="en-US" w:eastAsia="es-ES_tradnl"/>
+        </w:rPr>
+        <w:t xml:space="preserve"> techniques that</w:t>
+      </w:r>
+      <w:r>
+        <w:rPr>
+          <w:rFonts w:ascii="CMU Serif Roman" w:eastAsia="Times New Roman" w:hAnsi="CMU Serif Roman" w:cs="CMU Serif Roman"/>
+          <w:color w:val="333333"/>
+          <w:lang w:val="en-US" w:eastAsia="es-ES_tradnl"/>
+        </w:rPr>
+        <w:t xml:space="preserve"> could be applied in any of these situations</w:t>
+      </w:r>
+      <w:r>
+        <w:rPr>
+          <w:rFonts w:ascii="CMU Serif Roman" w:eastAsia="Times New Roman" w:hAnsi="CMU Serif Roman" w:cs="CMU Serif Roman"/>
+          <w:color w:val="333333"/>
+          <w:lang w:val="en-US" w:eastAsia="es-ES_tradnl"/>
+        </w:rPr>
+        <w:t xml:space="preserve">. </w:t>
+      </w:r>
+      <w:bookmarkStart w:id="0" w:name="OLE_LINK1"/>
+      <w:bookmarkStart w:id="1" w:name="OLE_LINK2"/>
+      <w:bookmarkStart w:id="2" w:name="OLE_LINK3"/>
+      <w:bookmarkStart w:id="3" w:name="OLE_LINK4"/>
     </w:p>
     <w:p>
       <w:pPr>
         <w:shd w:val="clear" w:color="auto" w:fill="FFFFFF"/>
         <w:spacing w:after="120"/>
+        <w:ind w:firstLine="708"/>
+        <w:jc w:val="both"/>
         <w:textAlignment w:val="baseline"/>
         <w:rPr>
           <w:rFonts w:ascii="CMU Serif Roman" w:eastAsia="Times New Roman" w:hAnsi="CMU Serif Roman" w:cs="CMU Serif Roman"/>
@@ -2185,152 +3108,180 @@
       <w:r>
         <w:rPr>
           <w:rFonts w:ascii="CMU Serif Roman" w:eastAsia="Times New Roman" w:hAnsi="CMU Serif Roman" w:cs="CMU Serif Roman"/>
-          <w:color w:val="333333"/>
-          <w:lang w:val="en-US" w:eastAsia="es-ES_tradnl"/>
-        </w:rPr>
-        <w:tab/>
-      </w:r>
-      <w:r>
-        <w:rPr>
-          <w:rFonts w:ascii="CMU Serif Roman" w:eastAsia="Times New Roman" w:hAnsi="CMU Serif Roman" w:cs="CMU Serif Roman"/>
-          <w:color w:val="333333"/>
-          <w:lang w:val="en-US" w:eastAsia="es-ES_tradnl"/>
-        </w:rPr>
-        <w:t>Transfer learning is particularly popular for training neural networks for image classification, especially for convolutional neural networks. When we need to train a classification model but there is limited amount of labeled data available, we can use the information obtained from training a different model with more reliable data in a related domain.</w:t>
-      </w:r>
-      <w:r>
-        <w:rPr>
-          <w:rFonts w:ascii="CMU Serif Roman" w:eastAsia="Times New Roman" w:hAnsi="CMU Serif Roman" w:cs="CMU Serif Roman"/>
-          <w:color w:val="333333"/>
-          <w:lang w:val="en-US" w:eastAsia="es-ES_tradnl"/>
-        </w:rPr>
-        <w:t xml:space="preserve"> </w:t>
-      </w:r>
-      <w:r>
-        <w:rPr>
-          <w:rFonts w:ascii="CMU Serif Roman" w:eastAsia="Times New Roman" w:hAnsi="CMU Serif Roman" w:cs="CMU Serif Roman"/>
-          <w:color w:val="333333"/>
-          <w:lang w:val="en-US" w:eastAsia="es-ES_tradnl"/>
-        </w:rPr>
-        <w:t>While transfer learning can be applied to various machine learning techniques for each of the scenarios described above</w:t>
-      </w:r>
-      <w:r>
-        <w:rPr>
-          <w:rFonts w:ascii="CMU Serif Roman" w:eastAsia="Times New Roman" w:hAnsi="CMU Serif Roman" w:cs="CMU Serif Roman"/>
-          <w:color w:val="333333"/>
-          <w:lang w:val="en-US" w:eastAsia="es-ES_tradnl"/>
-        </w:rPr>
-        <w:t>,</w:t>
-      </w:r>
-      <w:r>
-        <w:rPr>
-          <w:rFonts w:ascii="CMU Serif Roman" w:eastAsia="Times New Roman" w:hAnsi="CMU Serif Roman" w:cs="CMU Serif Roman"/>
-          <w:color w:val="333333"/>
-          <w:lang w:val="en-US" w:eastAsia="es-ES_tradnl"/>
-        </w:rPr>
-        <w:t xml:space="preserve"> w</w:t>
-      </w:r>
-      <w:r>
-        <w:rPr>
-          <w:rFonts w:ascii="CMU Serif Roman" w:eastAsia="Times New Roman" w:hAnsi="CMU Serif Roman" w:cs="CMU Serif Roman"/>
-          <w:color w:val="333333"/>
-          <w:lang w:val="en-US" w:eastAsia="es-ES_tradnl"/>
-        </w:rPr>
-        <w:t>e</w:t>
-      </w:r>
-      <w:r>
-        <w:rPr>
-          <w:rFonts w:ascii="CMU Serif Roman" w:eastAsia="Times New Roman" w:hAnsi="CMU Serif Roman" w:cs="CMU Serif Roman"/>
-          <w:color w:val="333333"/>
-          <w:lang w:val="en-US" w:eastAsia="es-ES_tradnl"/>
-        </w:rPr>
-        <w:t xml:space="preserve"> will </w:t>
-      </w:r>
-      <w:r>
-        <w:rPr>
-          <w:rFonts w:ascii="CMU Serif Roman" w:eastAsia="Times New Roman" w:hAnsi="CMU Serif Roman" w:cs="CMU Serif Roman"/>
-          <w:color w:val="333333"/>
-          <w:lang w:val="en-US" w:eastAsia="es-ES_tradnl"/>
-        </w:rPr>
-        <w:t xml:space="preserve">now </w:t>
-      </w:r>
-      <w:r>
-        <w:rPr>
-          <w:rFonts w:ascii="CMU Serif Roman" w:eastAsia="Times New Roman" w:hAnsi="CMU Serif Roman" w:cs="CMU Serif Roman"/>
-          <w:color w:val="333333"/>
-          <w:lang w:val="en-US" w:eastAsia="es-ES_tradnl"/>
-        </w:rPr>
-        <w:t xml:space="preserve">focus on the application of transfer learning </w:t>
-      </w:r>
-      <w:r>
-        <w:rPr>
-          <w:rFonts w:ascii="CMU Serif Roman" w:eastAsia="Times New Roman" w:hAnsi="CMU Serif Roman" w:cs="CMU Serif Roman"/>
-          <w:color w:val="333333"/>
-          <w:lang w:val="en-US" w:eastAsia="es-ES_tradnl"/>
-        </w:rPr>
-        <w:t>on deep learning methods</w:t>
-      </w:r>
-      <w:r>
-        <w:rPr>
-          <w:rFonts w:ascii="CMU Serif Roman" w:eastAsia="Times New Roman" w:hAnsi="CMU Serif Roman" w:cs="CMU Serif Roman"/>
-          <w:color w:val="333333"/>
-          <w:lang w:val="en-US" w:eastAsia="es-ES_tradnl"/>
-        </w:rPr>
-        <w:t xml:space="preserve"> for </w:t>
-      </w:r>
-      <w:r>
-        <w:rPr>
-          <w:rFonts w:ascii="CMU Serif Roman" w:eastAsia="Times New Roman" w:hAnsi="CMU Serif Roman" w:cs="CMU Serif Roman"/>
-          <w:color w:val="333333"/>
-          <w:lang w:val="en-US" w:eastAsia="es-ES_tradnl"/>
-        </w:rPr>
-        <w:t xml:space="preserve">image </w:t>
-      </w:r>
-      <w:r>
-        <w:rPr>
-          <w:rFonts w:ascii="CMU Serif Roman" w:eastAsia="Times New Roman" w:hAnsi="CMU Serif Roman" w:cs="CMU Serif Roman"/>
-          <w:color w:val="333333"/>
-          <w:lang w:val="en-US" w:eastAsia="es-ES_tradnl"/>
-        </w:rPr>
-        <w:t>classification problems</w:t>
-      </w:r>
-      <w:r>
-        <w:rPr>
-          <w:rFonts w:ascii="CMU Serif Roman" w:eastAsia="Times New Roman" w:hAnsi="CMU Serif Roman" w:cs="CMU Serif Roman"/>
-          <w:color w:val="333333"/>
-          <w:lang w:val="en-US" w:eastAsia="es-ES_tradnl"/>
-        </w:rPr>
-        <w:t xml:space="preserve"> </w:t>
-      </w:r>
-      <w:r>
-        <w:rPr>
-          <w:rFonts w:ascii="CMU Serif Roman" w:eastAsia="Times New Roman" w:hAnsi="CMU Serif Roman" w:cs="CMU Serif Roman"/>
-          <w:color w:val="333333"/>
-          <w:lang w:val="en-US" w:eastAsia="es-ES_tradnl"/>
-        </w:rPr>
-        <w:t>with domain adaptation</w:t>
-      </w:r>
-      <w:r>
-        <w:rPr>
-          <w:rFonts w:ascii="CMU Serif Roman" w:eastAsia="Times New Roman" w:hAnsi="CMU Serif Roman" w:cs="CMU Serif Roman"/>
-          <w:color w:val="333333"/>
-          <w:lang w:val="en-US" w:eastAsia="es-ES_tradnl"/>
-        </w:rPr>
-        <w:t xml:space="preserve"> (when the source and target marginal probability distributions differ)</w:t>
-      </w:r>
-      <w:r>
-        <w:rPr>
-          <w:rFonts w:ascii="CMU Serif Roman" w:eastAsia="Times New Roman" w:hAnsi="CMU Serif Roman" w:cs="CMU Serif Roman"/>
-          <w:color w:val="333333"/>
-          <w:lang w:val="en-US" w:eastAsia="es-ES_tradnl"/>
-        </w:rPr>
-        <w:t>.</w:t>
+          <w:b/>
+          <w:bCs/>
+          <w:color w:val="333333"/>
+          <w:lang w:val="en-US" w:eastAsia="es-ES_tradnl"/>
+        </w:rPr>
+        <w:t>Inductive transfer learning</w:t>
+      </w:r>
+      <w:r>
+        <w:rPr>
+          <w:rFonts w:ascii="CMU Serif Roman" w:eastAsia="Times New Roman" w:hAnsi="CMU Serif Roman" w:cs="CMU Serif Roman"/>
+          <w:color w:val="333333"/>
+          <w:lang w:val="en-US" w:eastAsia="es-ES_tradnl"/>
+        </w:rPr>
+        <w:t xml:space="preserve"> is applied when the source and target tasks are different, regardless if their respective domains are the same or not. </w:t>
+      </w:r>
+      <w:bookmarkEnd w:id="0"/>
+      <w:bookmarkEnd w:id="1"/>
+      <w:bookmarkEnd w:id="2"/>
+      <w:bookmarkEnd w:id="3"/>
+      <w:proofErr w:type="spellStart"/>
+      <w:r>
+        <w:rPr>
+          <w:rFonts w:ascii="CMU Serif Roman" w:eastAsia="Times New Roman" w:hAnsi="CMU Serif Roman" w:cs="CMU Serif Roman"/>
+          <w:b/>
+          <w:bCs/>
+          <w:color w:val="333333"/>
+          <w:lang w:val="en-US" w:eastAsia="es-ES_tradnl"/>
+        </w:rPr>
+        <w:t>Transductive</w:t>
+      </w:r>
+      <w:proofErr w:type="spellEnd"/>
+      <w:r>
+        <w:rPr>
+          <w:rFonts w:ascii="CMU Serif Roman" w:eastAsia="Times New Roman" w:hAnsi="CMU Serif Roman" w:cs="CMU Serif Roman"/>
+          <w:b/>
+          <w:bCs/>
+          <w:color w:val="333333"/>
+          <w:lang w:val="en-US" w:eastAsia="es-ES_tradnl"/>
+        </w:rPr>
+        <w:t xml:space="preserve"> transfer learning</w:t>
+      </w:r>
+      <w:r>
+        <w:rPr>
+          <w:rFonts w:ascii="CMU Serif Roman" w:eastAsia="Times New Roman" w:hAnsi="CMU Serif Roman" w:cs="CMU Serif Roman"/>
+          <w:color w:val="333333"/>
+          <w:lang w:val="en-US" w:eastAsia="es-ES_tradnl"/>
+        </w:rPr>
+        <w:t xml:space="preserve"> is used when the source and target tasks are the same, but their respective domains are different. Finally, </w:t>
+      </w:r>
+      <w:r>
+        <w:rPr>
+          <w:rFonts w:ascii="CMU Serif Roman" w:eastAsia="Times New Roman" w:hAnsi="CMU Serif Roman" w:cs="CMU Serif Roman"/>
+          <w:b/>
+          <w:bCs/>
+          <w:color w:val="333333"/>
+          <w:lang w:val="en-US" w:eastAsia="es-ES_tradnl"/>
+        </w:rPr>
+        <w:t>unsupervised transfer learning</w:t>
+      </w:r>
+      <w:r>
+        <w:rPr>
+          <w:rFonts w:ascii="CMU Serif Roman" w:eastAsia="Times New Roman" w:hAnsi="CMU Serif Roman" w:cs="CMU Serif Roman"/>
+          <w:color w:val="333333"/>
+          <w:lang w:val="en-US" w:eastAsia="es-ES_tradnl"/>
+        </w:rPr>
+        <w:t xml:space="preserve"> is applied to problems where the target task is different and focuses on unsupervised learning problems such as clustering or dimensionality reduction. We will focus on and provide examples of inductive transfer learning techniques from now on</w:t>
+      </w:r>
+      <w:r>
+        <w:rPr>
+          <w:rFonts w:ascii="CMU Serif Roman" w:eastAsia="Times New Roman" w:hAnsi="CMU Serif Roman" w:cs="CMU Serif Roman"/>
+          <w:color w:val="333333"/>
+          <w:lang w:val="en-US" w:eastAsia="es-ES_tradnl"/>
+        </w:rPr>
+        <w:t>, particularly when there is plenty of labeled data in the source domain and the focus is to improve performance on a smaller set of labeled data available on the target domain.</w:t>
       </w:r>
     </w:p>
     <w:p>
       <w:pPr>
         <w:shd w:val="clear" w:color="auto" w:fill="FFFFFF"/>
         <w:spacing w:after="120"/>
+        <w:jc w:val="both"/>
+        <w:textAlignment w:val="baseline"/>
+        <w:rPr>
+          <w:rFonts w:ascii="CMU Serif Roman" w:eastAsia="Times New Roman" w:hAnsi="CMU Serif Roman" w:cs="CMU Serif Roman"/>
+          <w:color w:val="333333"/>
+          <w:lang w:val="en-US" w:eastAsia="es-ES_tradnl"/>
+        </w:rPr>
+      </w:pPr>
+      <w:r>
+        <w:rPr>
+          <w:rFonts w:ascii="CMU Serif Roman" w:eastAsia="Times New Roman" w:hAnsi="CMU Serif Roman" w:cs="CMU Serif Roman"/>
+          <w:color w:val="333333"/>
+          <w:lang w:val="en-US" w:eastAsia="es-ES_tradnl"/>
+        </w:rPr>
+        <w:tab/>
+      </w:r>
+      <w:r>
+        <w:rPr>
+          <w:rFonts w:ascii="CMU Serif Roman" w:eastAsia="Times New Roman" w:hAnsi="CMU Serif Roman" w:cs="CMU Serif Roman"/>
+          <w:color w:val="333333"/>
+          <w:lang w:val="en-US" w:eastAsia="es-ES_tradnl"/>
+        </w:rPr>
+        <w:t xml:space="preserve">Transfer learning is particularly popular for training neural networks for image classification, especially for convolutional neural networks. When we need to train a classification model but there is limited amount of labeled data available, we can use the information obtained from training a different model with more reliable data in a related domain. </w:t>
+      </w:r>
+      <w:r>
+        <w:rPr>
+          <w:rFonts w:ascii="CMU Serif Roman" w:eastAsia="Times New Roman" w:hAnsi="CMU Serif Roman" w:cs="CMU Serif Roman"/>
+          <w:color w:val="333333"/>
+          <w:lang w:val="en-US" w:eastAsia="es-ES_tradnl"/>
+        </w:rPr>
+        <w:t>Image classification problems is an instance where the application</w:t>
+      </w:r>
+      <w:r>
+        <w:rPr>
+          <w:rFonts w:ascii="CMU Serif Roman" w:eastAsia="Times New Roman" w:hAnsi="CMU Serif Roman" w:cs="CMU Serif Roman"/>
+          <w:color w:val="333333"/>
+          <w:lang w:val="en-US" w:eastAsia="es-ES_tradnl"/>
+        </w:rPr>
+        <w:t xml:space="preserve"> of </w:t>
+      </w:r>
+      <w:r>
+        <w:rPr>
+          <w:rFonts w:ascii="CMU Serif Roman" w:eastAsia="Times New Roman" w:hAnsi="CMU Serif Roman" w:cs="CMU Serif Roman"/>
+          <w:color w:val="333333"/>
+          <w:lang w:val="en-US" w:eastAsia="es-ES_tradnl"/>
+        </w:rPr>
+        <w:t xml:space="preserve">inductive </w:t>
+      </w:r>
+      <w:r>
+        <w:rPr>
+          <w:rFonts w:ascii="CMU Serif Roman" w:eastAsia="Times New Roman" w:hAnsi="CMU Serif Roman" w:cs="CMU Serif Roman"/>
+          <w:color w:val="333333"/>
+          <w:lang w:val="en-US" w:eastAsia="es-ES_tradnl"/>
+        </w:rPr>
+        <w:t>transfer learning</w:t>
+      </w:r>
+      <w:r>
+        <w:rPr>
+          <w:rFonts w:ascii="CMU Serif Roman" w:eastAsia="Times New Roman" w:hAnsi="CMU Serif Roman" w:cs="CMU Serif Roman"/>
+          <w:color w:val="333333"/>
+          <w:lang w:val="en-US" w:eastAsia="es-ES_tradnl"/>
+        </w:rPr>
+        <w:t xml:space="preserve"> methods </w:t>
+      </w:r>
+      <w:r>
+        <w:rPr>
+          <w:rFonts w:ascii="CMU Serif Roman" w:eastAsia="Times New Roman" w:hAnsi="CMU Serif Roman" w:cs="CMU Serif Roman"/>
+          <w:color w:val="333333"/>
+          <w:lang w:val="en-US" w:eastAsia="es-ES_tradnl"/>
+        </w:rPr>
+        <w:t>(when the source and target marginal probability distributions differ)</w:t>
+      </w:r>
+      <w:r>
+        <w:rPr>
+          <w:rFonts w:ascii="CMU Serif Roman" w:eastAsia="Times New Roman" w:hAnsi="CMU Serif Roman" w:cs="CMU Serif Roman"/>
+          <w:color w:val="333333"/>
+          <w:lang w:val="en-US" w:eastAsia="es-ES_tradnl"/>
+        </w:rPr>
+        <w:t xml:space="preserve"> is particularly useful</w:t>
+      </w:r>
+      <w:r>
+        <w:rPr>
+          <w:rFonts w:ascii="CMU Serif Roman" w:eastAsia="Times New Roman" w:hAnsi="CMU Serif Roman" w:cs="CMU Serif Roman"/>
+          <w:color w:val="333333"/>
+          <w:lang w:val="en-US" w:eastAsia="es-ES_tradnl"/>
+        </w:rPr>
+        <w:t>.</w:t>
+      </w:r>
+    </w:p>
+    <w:p>
+      <w:pPr>
+        <w:shd w:val="clear" w:color="auto" w:fill="FFFFFF"/>
+        <w:spacing w:after="120"/>
+        <w:jc w:val="both"/>
         <w:textAlignment w:val="baseline"/>
         <w:rPr>
           <w:rFonts w:ascii="CMU Serif Roman" w:eastAsia="Times New Roman" w:hAnsi="CMU Serif Roman" w:cs="CMU Serif Roman"/>
@@ -2446,7 +3397,16 @@
           <w:color w:val="333333"/>
           <w:lang w:val="en-US" w:eastAsia="es-ES_tradnl"/>
         </w:rPr>
-        <w:t xml:space="preserve">The general idea behind how a neural network “learns” is that each layer after the input layer captures slightly more complex features in the images. The first layers’ neurons activate when there are specific edges in certain regions of the images, and subsequent layers start detecting more complex patterns and shapes. The final layer receives as an input more easily identifiable and complex features, so that it is easier to correctly detect which features are found on each label of </w:t>
+        <w:t xml:space="preserve">The general idea behind how a neural network “learns” is that each layer after the input layer captures slightly more complex features in the images. The first layers’ neurons activate when there are specific edges </w:t>
+      </w:r>
+      <w:r>
+        <w:rPr>
+          <w:rFonts w:ascii="CMU Serif Roman" w:eastAsia="Times New Roman" w:hAnsi="CMU Serif Roman" w:cs="CMU Serif Roman"/>
+          <w:color w:val="333333"/>
+          <w:lang w:val="en-US" w:eastAsia="es-ES_tradnl"/>
+        </w:rPr>
+        <w:lastRenderedPageBreak/>
+        <w:t xml:space="preserve">in certain regions of the images, and subsequent layers start detecting more complex patterns and shapes. The final layer receives as an input more easily identifiable and complex features, so that it is easier to correctly detect which features are found on each label of </w:t>
       </w:r>
       <m:oMath>
         <m:r>
@@ -2471,6 +3431,7 @@
       <w:pPr>
         <w:shd w:val="clear" w:color="auto" w:fill="FFFFFF"/>
         <w:spacing w:after="120"/>
+        <w:jc w:val="both"/>
         <w:textAlignment w:val="baseline"/>
         <w:rPr>
           <w:rFonts w:ascii="CMU Serif Roman" w:eastAsia="Times New Roman" w:hAnsi="CMU Serif Roman" w:cs="CMU Serif Roman"/>
@@ -2485,27 +3446,235 @@
           <w:lang w:val="en-US" w:eastAsia="es-ES_tradnl"/>
         </w:rPr>
         <w:tab/>
-        <w:t>A common approach to applying transfer learning for computer vision is to utilize a previously trained model on data with the same feature space but different marginal probability distribution, when the labeled data is sufficient. Then, the final layers of the pre-trained model are removed, and the remaining layers and their weights are used as feature extraction models for the new data in the target domain and task. This is accomplished by fixing or freezing the weights and calculating the values of the final activations for the new target data, and then train the final layers of the model again. This process is shown in Figure 4.3.</w:t>
-      </w:r>
-    </w:p>
-    <w:p>
-      <w:pPr>
-        <w:shd w:val="clear" w:color="auto" w:fill="FFFFFF"/>
-        <w:spacing w:after="120"/>
-        <w:textAlignment w:val="baseline"/>
-        <w:rPr>
-          <w:rFonts w:ascii="CMU Serif Roman" w:eastAsia="Times New Roman" w:hAnsi="CMU Serif Roman" w:cs="CMU Serif Roman"/>
-          <w:color w:val="333333"/>
-          <w:lang w:val="en-US" w:eastAsia="es-ES_tradnl"/>
-        </w:rPr>
-      </w:pPr>
-      <w:r>
-        <w:rPr>
-          <w:rFonts w:ascii="CMU Serif Roman" w:eastAsia="Times New Roman" w:hAnsi="CMU Serif Roman" w:cs="CMU Serif Roman"/>
-          <w:color w:val="333333"/>
-          <w:lang w:val="en-US" w:eastAsia="es-ES_tradnl"/>
-        </w:rPr>
-        <w:tab/>
+        <w:t xml:space="preserve">A common approach to applying transfer learning for computer vision is to utilize a previously trained model on data with the same feature space but different marginal probability distribution, when the labeled data is sufficient. Then, the final layers of the pre-trained </w:t>
+      </w:r>
+      <w:r>
+        <w:rPr>
+          <w:rFonts w:ascii="CMU Serif Roman" w:eastAsia="Times New Roman" w:hAnsi="CMU Serif Roman" w:cs="CMU Serif Roman"/>
+          <w:color w:val="333333"/>
+          <w:lang w:val="en-US" w:eastAsia="es-ES_tradnl"/>
+        </w:rPr>
+        <w:t>neural network</w:t>
+      </w:r>
+      <w:r>
+        <w:rPr>
+          <w:rFonts w:ascii="CMU Serif Roman" w:eastAsia="Times New Roman" w:hAnsi="CMU Serif Roman" w:cs="CMU Serif Roman"/>
+          <w:color w:val="333333"/>
+          <w:lang w:val="en-US" w:eastAsia="es-ES_tradnl"/>
+        </w:rPr>
+        <w:t xml:space="preserve"> are </w:t>
+      </w:r>
+      <w:r>
+        <w:rPr>
+          <w:rFonts w:ascii="CMU Serif Roman" w:eastAsia="Times New Roman" w:hAnsi="CMU Serif Roman" w:cs="CMU Serif Roman"/>
+          <w:color w:val="333333"/>
+          <w:lang w:val="en-US" w:eastAsia="es-ES_tradnl"/>
+        </w:rPr>
+        <w:t>“</w:t>
+      </w:r>
+      <w:r>
+        <w:rPr>
+          <w:rFonts w:ascii="CMU Serif Roman" w:eastAsia="Times New Roman" w:hAnsi="CMU Serif Roman" w:cs="CMU Serif Roman"/>
+          <w:color w:val="333333"/>
+          <w:lang w:val="en-US" w:eastAsia="es-ES_tradnl"/>
+        </w:rPr>
+        <w:t>removed</w:t>
+      </w:r>
+      <w:r>
+        <w:rPr>
+          <w:rFonts w:ascii="CMU Serif Roman" w:eastAsia="Times New Roman" w:hAnsi="CMU Serif Roman" w:cs="CMU Serif Roman"/>
+          <w:color w:val="333333"/>
+          <w:lang w:val="en-US" w:eastAsia="es-ES_tradnl"/>
+        </w:rPr>
+        <w:t>”</w:t>
+      </w:r>
+      <w:r>
+        <w:rPr>
+          <w:rFonts w:ascii="CMU Serif Roman" w:eastAsia="Times New Roman" w:hAnsi="CMU Serif Roman" w:cs="CMU Serif Roman"/>
+          <w:color w:val="333333"/>
+          <w:lang w:val="en-US" w:eastAsia="es-ES_tradnl"/>
+        </w:rPr>
+        <w:t xml:space="preserve">, and the remaining layers and their weights are </w:t>
+      </w:r>
+      <w:r>
+        <w:rPr>
+          <w:rFonts w:ascii="CMU Serif Roman" w:eastAsia="Times New Roman" w:hAnsi="CMU Serif Roman" w:cs="CMU Serif Roman"/>
+          <w:color w:val="333333"/>
+          <w:lang w:val="en-US" w:eastAsia="es-ES_tradnl"/>
+        </w:rPr>
+        <w:t xml:space="preserve">fixed and </w:t>
+      </w:r>
+      <w:r>
+        <w:rPr>
+          <w:rFonts w:ascii="CMU Serif Roman" w:eastAsia="Times New Roman" w:hAnsi="CMU Serif Roman" w:cs="CMU Serif Roman"/>
+          <w:color w:val="333333"/>
+          <w:lang w:val="en-US" w:eastAsia="es-ES_tradnl"/>
+        </w:rPr>
+        <w:t xml:space="preserve">used as feature extraction models for the new data in the target domain and task. </w:t>
+      </w:r>
+      <w:r>
+        <w:rPr>
+          <w:rFonts w:ascii="CMU Serif Roman" w:eastAsia="Times New Roman" w:hAnsi="CMU Serif Roman" w:cs="CMU Serif Roman"/>
+          <w:color w:val="333333"/>
+          <w:lang w:val="en-US" w:eastAsia="es-ES_tradnl"/>
+        </w:rPr>
+        <w:t>T</w:t>
+      </w:r>
+      <w:r>
+        <w:rPr>
+          <w:rFonts w:ascii="CMU Serif Roman" w:eastAsia="Times New Roman" w:hAnsi="CMU Serif Roman" w:cs="CMU Serif Roman"/>
+          <w:color w:val="333333"/>
+          <w:lang w:val="en-US" w:eastAsia="es-ES_tradnl"/>
+        </w:rPr>
+        <w:t xml:space="preserve">he final layers of the model </w:t>
+      </w:r>
+      <w:r>
+        <w:rPr>
+          <w:rFonts w:ascii="CMU Serif Roman" w:eastAsia="Times New Roman" w:hAnsi="CMU Serif Roman" w:cs="CMU Serif Roman"/>
+          <w:color w:val="333333"/>
+          <w:lang w:val="en-US" w:eastAsia="es-ES_tradnl"/>
+        </w:rPr>
+        <w:t xml:space="preserve">are then retrained </w:t>
+      </w:r>
+      <w:r>
+        <w:rPr>
+          <w:rFonts w:ascii="CMU Serif Roman" w:eastAsia="Times New Roman" w:hAnsi="CMU Serif Roman" w:cs="CMU Serif Roman"/>
+          <w:color w:val="333333"/>
+          <w:lang w:val="en-US" w:eastAsia="es-ES_tradnl"/>
+        </w:rPr>
+        <w:t>again</w:t>
+      </w:r>
+      <w:r>
+        <w:rPr>
+          <w:rFonts w:ascii="CMU Serif Roman" w:eastAsia="Times New Roman" w:hAnsi="CMU Serif Roman" w:cs="CMU Serif Roman"/>
+          <w:color w:val="333333"/>
+          <w:lang w:val="en-US" w:eastAsia="es-ES_tradnl"/>
+        </w:rPr>
+        <w:t xml:space="preserve"> on the target data</w:t>
+      </w:r>
+      <w:r>
+        <w:rPr>
+          <w:rFonts w:ascii="CMU Serif Roman" w:eastAsia="Times New Roman" w:hAnsi="CMU Serif Roman" w:cs="CMU Serif Roman"/>
+          <w:color w:val="333333"/>
+          <w:lang w:val="en-US" w:eastAsia="es-ES_tradnl"/>
+        </w:rPr>
+        <w:t>. This process is shown in Figure 4.3.</w:t>
+      </w:r>
+      <w:r>
+        <w:rPr>
+          <w:rFonts w:ascii="CMU Serif Roman" w:eastAsia="Times New Roman" w:hAnsi="CMU Serif Roman" w:cs="CMU Serif Roman"/>
+          <w:color w:val="333333"/>
+          <w:lang w:val="en-US" w:eastAsia="es-ES_tradnl"/>
+        </w:rPr>
+        <w:t xml:space="preserve"> </w:t>
+      </w:r>
+      <w:r>
+        <w:rPr>
+          <w:rFonts w:ascii="CMU Serif Roman" w:eastAsia="Times New Roman" w:hAnsi="CMU Serif Roman" w:cs="CMU Serif Roman"/>
+          <w:color w:val="333333"/>
+          <w:lang w:val="en-US" w:eastAsia="es-ES_tradnl"/>
+        </w:rPr>
+        <w:t xml:space="preserve">This approach is </w:t>
+      </w:r>
+      <w:r>
+        <w:rPr>
+          <w:rFonts w:ascii="CMU Serif Roman" w:eastAsia="Times New Roman" w:hAnsi="CMU Serif Roman" w:cs="CMU Serif Roman"/>
+          <w:color w:val="333333"/>
+          <w:lang w:val="en-US" w:eastAsia="es-ES_tradnl"/>
+        </w:rPr>
+        <w:t>known</w:t>
+      </w:r>
+      <w:r>
+        <w:rPr>
+          <w:rFonts w:ascii="CMU Serif Roman" w:eastAsia="Times New Roman" w:hAnsi="CMU Serif Roman" w:cs="CMU Serif Roman"/>
+          <w:color w:val="333333"/>
+          <w:lang w:val="en-US" w:eastAsia="es-ES_tradnl"/>
+        </w:rPr>
+        <w:t xml:space="preserve"> as </w:t>
+      </w:r>
+      <w:r>
+        <w:rPr>
+          <w:rFonts w:ascii="CMU Serif Roman" w:eastAsia="Times New Roman" w:hAnsi="CMU Serif Roman" w:cs="CMU Serif Roman"/>
+          <w:b/>
+          <w:bCs/>
+          <w:color w:val="333333"/>
+          <w:lang w:val="en-US" w:eastAsia="es-ES_tradnl"/>
+        </w:rPr>
+        <w:t>feature extraction</w:t>
+      </w:r>
+      <w:r>
+        <w:rPr>
+          <w:rFonts w:ascii="CMU Serif Roman" w:eastAsia="Times New Roman" w:hAnsi="CMU Serif Roman" w:cs="CMU Serif Roman"/>
+          <w:color w:val="333333"/>
+          <w:lang w:val="en-US" w:eastAsia="es-ES_tradnl"/>
+        </w:rPr>
+        <w:t xml:space="preserve"> or </w:t>
+      </w:r>
+      <w:r>
+        <w:rPr>
+          <w:rFonts w:ascii="CMU Serif Roman" w:eastAsia="Times New Roman" w:hAnsi="CMU Serif Roman" w:cs="CMU Serif Roman"/>
+          <w:b/>
+          <w:bCs/>
+          <w:color w:val="333333"/>
+          <w:lang w:val="en-US" w:eastAsia="es-ES_tradnl"/>
+        </w:rPr>
+        <w:t>embedding</w:t>
+      </w:r>
+      <w:r>
+        <w:rPr>
+          <w:rFonts w:ascii="CMU Serif Roman" w:eastAsia="Times New Roman" w:hAnsi="CMU Serif Roman" w:cs="CMU Serif Roman"/>
+          <w:color w:val="333333"/>
+          <w:lang w:val="en-US" w:eastAsia="es-ES_tradnl"/>
+        </w:rPr>
+        <w:t>.</w:t>
+      </w:r>
+      <w:r>
+        <w:rPr>
+          <w:rFonts w:ascii="CMU Serif Roman" w:eastAsia="Times New Roman" w:hAnsi="CMU Serif Roman" w:cs="CMU Serif Roman"/>
+          <w:color w:val="333333"/>
+          <w:lang w:val="en-US" w:eastAsia="es-ES_tradnl"/>
+        </w:rPr>
+        <w:t xml:space="preserve"> </w:t>
+      </w:r>
+      <w:r>
+        <w:rPr>
+          <w:rFonts w:ascii="CMU Serif Roman" w:eastAsia="Times New Roman" w:hAnsi="CMU Serif Roman" w:cs="CMU Serif Roman"/>
+          <w:color w:val="333333"/>
+          <w:lang w:val="en-US" w:eastAsia="es-ES_tradnl"/>
+        </w:rPr>
+        <w:t xml:space="preserve">This </w:t>
+      </w:r>
+      <w:r>
+        <w:rPr>
+          <w:rFonts w:ascii="CMU Serif Roman" w:eastAsia="Times New Roman" w:hAnsi="CMU Serif Roman" w:cs="CMU Serif Roman"/>
+          <w:color w:val="333333"/>
+          <w:lang w:val="en-US" w:eastAsia="es-ES_tradnl"/>
+        </w:rPr>
+        <w:t xml:space="preserve">method </w:t>
+      </w:r>
+      <w:r>
+        <w:rPr>
+          <w:rFonts w:ascii="CMU Serif Roman" w:eastAsia="Times New Roman" w:hAnsi="CMU Serif Roman" w:cs="CMU Serif Roman"/>
+          <w:color w:val="333333"/>
+          <w:lang w:val="en-US" w:eastAsia="es-ES_tradnl"/>
+        </w:rPr>
+        <w:t>improves</w:t>
+      </w:r>
+      <w:r>
+        <w:rPr>
+          <w:rFonts w:ascii="CMU Serif Roman" w:eastAsia="Times New Roman" w:hAnsi="CMU Serif Roman" w:cs="CMU Serif Roman"/>
+          <w:color w:val="333333"/>
+          <w:lang w:val="en-US" w:eastAsia="es-ES_tradnl"/>
+        </w:rPr>
+        <w:t xml:space="preserve"> the training time and model performance. </w:t>
+      </w:r>
+      <w:r>
+        <w:rPr>
+          <w:rFonts w:ascii="CMU Serif Roman" w:eastAsia="Times New Roman" w:hAnsi="CMU Serif Roman" w:cs="CMU Serif Roman"/>
+          <w:color w:val="333333"/>
+          <w:lang w:val="en-US" w:eastAsia="es-ES_tradnl"/>
+        </w:rPr>
+        <w:t>In the following section we will apply the feature extraction technique as an example.</w:t>
       </w:r>
     </w:p>
     <w:p>
@@ -2518,6 +3687,7 @@
         <w:shd w:val="clear" w:color="auto" w:fill="FFFFFF"/>
         <w:spacing w:before="360" w:after="120"/>
         <w:ind w:left="360"/>
+        <w:jc w:val="both"/>
         <w:textAlignment w:val="baseline"/>
         <w:rPr>
           <w:rFonts w:ascii="CMU Serif Roman" w:eastAsia="Times New Roman" w:hAnsi="CMU Serif Roman" w:cs="CMU Serif Roman"/>
@@ -2539,7 +3709,6 @@
           <w:szCs w:val="28"/>
           <w:lang w:val="en-US" w:eastAsia="es-ES_tradnl"/>
         </w:rPr>
-        <w:lastRenderedPageBreak/>
         <w:t>Examples of the technique in practice</w:t>
       </w:r>
     </w:p>
@@ -2547,6 +3716,7 @@
       <w:pPr>
         <w:shd w:val="clear" w:color="auto" w:fill="FFFFFF"/>
         <w:spacing w:after="120"/>
+        <w:jc w:val="both"/>
         <w:textAlignment w:val="baseline"/>
         <w:rPr>
           <w:rFonts w:ascii="CMU Serif Roman" w:eastAsia="Times New Roman" w:hAnsi="CMU Serif Roman" w:cs="CMU Serif Roman"/>
@@ -2591,6 +3761,557 @@
       <w:pPr>
         <w:shd w:val="clear" w:color="auto" w:fill="FFFFFF"/>
         <w:spacing w:after="120"/>
+        <w:jc w:val="both"/>
+        <w:textAlignment w:val="baseline"/>
+        <w:rPr>
+          <w:rFonts w:ascii="CMU Serif Roman" w:eastAsia="Times New Roman" w:hAnsi="CMU Serif Roman" w:cs="CMU Serif Roman"/>
+          <w:color w:val="333333"/>
+          <w:lang w:eastAsia="es-ES_tradnl"/>
+        </w:rPr>
+      </w:pPr>
+      <w:r>
+        <w:rPr>
+          <w:rFonts w:ascii="CMU Serif Roman" w:eastAsia="Times New Roman" w:hAnsi="CMU Serif Roman" w:cs="CMU Serif Roman"/>
+          <w:color w:val="333333"/>
+          <w:lang w:eastAsia="es-ES_tradnl"/>
+        </w:rPr>
+        <w:t>Ants vs. Bees</w:t>
+      </w:r>
+    </w:p>
+    <w:p>
+      <w:pPr>
+        <w:rPr>
+          <w:rFonts w:ascii="Times New Roman" w:eastAsia="Times New Roman" w:hAnsi="Times New Roman" w:cs="Times New Roman"/>
+          <w:lang w:eastAsia="es-ES_tradnl"/>
+        </w:rPr>
+      </w:pPr>
+      <w:r>
+        <w:rPr>
+          <w:rFonts w:ascii="Times New Roman" w:eastAsia="Times New Roman" w:hAnsi="Times New Roman" w:cs="Times New Roman"/>
+          <w:noProof/>
+          <w:lang w:eastAsia="es-ES_tradnl"/>
+        </w:rPr>
+        <w:drawing>
+          <wp:inline distT="0" distB="0" distL="0" distR="0">
+            <wp:extent cx="2743200" cy="2739317"/>
+            <wp:effectExtent l="0" t="0" r="0" b="0"/>
+            <wp:docPr id="2" name="Imagen 2" descr="Figure 5.1: Loss vs. Epoch for Model 1"/>
+            <wp:cNvGraphicFramePr>
+              <a:graphicFrameLocks xmlns:a="http://schemas.openxmlformats.org/drawingml/2006/main" noChangeAspect="1"/>
+            </wp:cNvGraphicFramePr>
+            <a:graphic xmlns:a="http://schemas.openxmlformats.org/drawingml/2006/main">
+              <a:graphicData uri="http://schemas.openxmlformats.org/drawingml/2006/picture">
+                <pic:pic xmlns:pic="http://schemas.openxmlformats.org/drawingml/2006/picture">
+                  <pic:nvPicPr>
+                    <pic:cNvPr id="0" name="Picture 3"/>
+                    <pic:cNvPicPr>
+                      <a:picLocks noChangeAspect="1" noChangeArrowheads="1"/>
+                    </pic:cNvPicPr>
+                  </pic:nvPicPr>
+                  <pic:blipFill>
+                    <a:blip r:embed="rId5" cstate="print">
+                      <a:extLst>
+                        <a:ext uri="{28A0092B-C50C-407E-A947-70E740481C1C}">
+                          <a14:useLocalDpi xmlns:a14="http://schemas.microsoft.com/office/drawing/2010/main" val="0"/>
+                        </a:ext>
+                      </a:extLst>
+                    </a:blip>
+                    <a:srcRect/>
+                    <a:stretch>
+                      <a:fillRect/>
+                    </a:stretch>
+                  </pic:blipFill>
+                  <pic:spPr bwMode="auto">
+                    <a:xfrm>
+                      <a:off x="0" y="0"/>
+                      <a:ext cx="2743200" cy="2739317"/>
+                    </a:xfrm>
+                    <a:prstGeom prst="rect">
+                      <a:avLst/>
+                    </a:prstGeom>
+                    <a:noFill/>
+                    <a:ln>
+                      <a:noFill/>
+                    </a:ln>
+                  </pic:spPr>
+                </pic:pic>
+              </a:graphicData>
+            </a:graphic>
+          </wp:inline>
+        </w:drawing>
+      </w:r>
+      <w:r>
+        <w:rPr>
+          <w:rFonts w:ascii="Times New Roman" w:eastAsia="Times New Roman" w:hAnsi="Times New Roman" w:cs="Times New Roman"/>
+          <w:noProof/>
+          <w:lang w:eastAsia="es-ES_tradnl"/>
+        </w:rPr>
+        <w:drawing>
+          <wp:inline distT="0" distB="0" distL="0" distR="0">
+            <wp:extent cx="2743200" cy="2739317"/>
+            <wp:effectExtent l="0" t="0" r="0" b="0"/>
+            <wp:docPr id="3" name="Imagen 3" descr="Una captura de pantalla de un celular con letras&#10;&#10;Descripción generada automáticamente"/>
+            <wp:cNvGraphicFramePr>
+              <a:graphicFrameLocks xmlns:a="http://schemas.openxmlformats.org/drawingml/2006/main" noChangeAspect="1"/>
+            </wp:cNvGraphicFramePr>
+            <a:graphic xmlns:a="http://schemas.openxmlformats.org/drawingml/2006/main">
+              <a:graphicData uri="http://schemas.openxmlformats.org/drawingml/2006/picture">
+                <pic:pic xmlns:pic="http://schemas.openxmlformats.org/drawingml/2006/picture">
+                  <pic:nvPicPr>
+                    <pic:cNvPr id="0" name="Picture 5"/>
+                    <pic:cNvPicPr>
+                      <a:picLocks noChangeAspect="1" noChangeArrowheads="1"/>
+                    </pic:cNvPicPr>
+                  </pic:nvPicPr>
+                  <pic:blipFill>
+                    <a:blip r:embed="rId6" cstate="print">
+                      <a:extLst>
+                        <a:ext uri="{28A0092B-C50C-407E-A947-70E740481C1C}">
+                          <a14:useLocalDpi xmlns:a14="http://schemas.microsoft.com/office/drawing/2010/main" val="0"/>
+                        </a:ext>
+                      </a:extLst>
+                    </a:blip>
+                    <a:srcRect/>
+                    <a:stretch>
+                      <a:fillRect/>
+                    </a:stretch>
+                  </pic:blipFill>
+                  <pic:spPr bwMode="auto">
+                    <a:xfrm>
+                      <a:off x="0" y="0"/>
+                      <a:ext cx="2743200" cy="2739317"/>
+                    </a:xfrm>
+                    <a:prstGeom prst="rect">
+                      <a:avLst/>
+                    </a:prstGeom>
+                    <a:noFill/>
+                    <a:ln>
+                      <a:noFill/>
+                    </a:ln>
+                  </pic:spPr>
+                </pic:pic>
+              </a:graphicData>
+            </a:graphic>
+          </wp:inline>
+        </w:drawing>
+      </w:r>
+    </w:p>
+    <w:p>
+      <w:pPr>
+        <w:rPr>
+          <w:rFonts w:ascii="Times New Roman" w:eastAsia="Times New Roman" w:hAnsi="Times New Roman" w:cs="Times New Roman"/>
+          <w:lang w:eastAsia="es-ES_tradnl"/>
+        </w:rPr>
+      </w:pPr>
+      <w:r>
+        <w:rPr>
+          <w:rFonts w:ascii="Times New Roman" w:eastAsia="Times New Roman" w:hAnsi="Times New Roman" w:cs="Times New Roman"/>
+          <w:noProof/>
+          <w:lang w:eastAsia="es-ES_tradnl"/>
+        </w:rPr>
+        <w:lastRenderedPageBreak/>
+        <w:drawing>
+          <wp:inline distT="0" distB="0" distL="0" distR="0">
+            <wp:extent cx="2743200" cy="2805508"/>
+            <wp:effectExtent l="0" t="0" r="0" b="0"/>
+            <wp:docPr id="4" name="Imagen 4" descr="Imagen que contiene texto&#10;&#10;Descripción generada automáticamente"/>
+            <wp:cNvGraphicFramePr>
+              <a:graphicFrameLocks xmlns:a="http://schemas.openxmlformats.org/drawingml/2006/main" noChangeAspect="1"/>
+            </wp:cNvGraphicFramePr>
+            <a:graphic xmlns:a="http://schemas.openxmlformats.org/drawingml/2006/main">
+              <a:graphicData uri="http://schemas.openxmlformats.org/drawingml/2006/picture">
+                <pic:pic xmlns:pic="http://schemas.openxmlformats.org/drawingml/2006/picture">
+                  <pic:nvPicPr>
+                    <pic:cNvPr id="0" name="Picture 7"/>
+                    <pic:cNvPicPr>
+                      <a:picLocks noChangeAspect="1" noChangeArrowheads="1"/>
+                    </pic:cNvPicPr>
+                  </pic:nvPicPr>
+                  <pic:blipFill>
+                    <a:blip r:embed="rId7" cstate="print">
+                      <a:extLst>
+                        <a:ext uri="{28A0092B-C50C-407E-A947-70E740481C1C}">
+                          <a14:useLocalDpi xmlns:a14="http://schemas.microsoft.com/office/drawing/2010/main" val="0"/>
+                        </a:ext>
+                      </a:extLst>
+                    </a:blip>
+                    <a:srcRect/>
+                    <a:stretch>
+                      <a:fillRect/>
+                    </a:stretch>
+                  </pic:blipFill>
+                  <pic:spPr bwMode="auto">
+                    <a:xfrm>
+                      <a:off x="0" y="0"/>
+                      <a:ext cx="2743200" cy="2805508"/>
+                    </a:xfrm>
+                    <a:prstGeom prst="rect">
+                      <a:avLst/>
+                    </a:prstGeom>
+                    <a:noFill/>
+                    <a:ln>
+                      <a:noFill/>
+                    </a:ln>
+                  </pic:spPr>
+                </pic:pic>
+              </a:graphicData>
+            </a:graphic>
+          </wp:inline>
+        </w:drawing>
+      </w:r>
+      <w:r>
+        <w:rPr>
+          <w:rFonts w:ascii="Times New Roman" w:eastAsia="Times New Roman" w:hAnsi="Times New Roman" w:cs="Times New Roman"/>
+          <w:noProof/>
+          <w:lang w:eastAsia="es-ES_tradnl"/>
+        </w:rPr>
+        <w:drawing>
+          <wp:inline distT="0" distB="0" distL="0" distR="0">
+            <wp:extent cx="2743200" cy="2805508"/>
+            <wp:effectExtent l="0" t="0" r="0" b="0"/>
+            <wp:docPr id="5" name="Imagen 5" descr="Imagen que contiene texto, blanco&#10;&#10;Descripción generada automáticamente"/>
+            <wp:cNvGraphicFramePr>
+              <a:graphicFrameLocks xmlns:a="http://schemas.openxmlformats.org/drawingml/2006/main" noChangeAspect="1"/>
+            </wp:cNvGraphicFramePr>
+            <a:graphic xmlns:a="http://schemas.openxmlformats.org/drawingml/2006/main">
+              <a:graphicData uri="http://schemas.openxmlformats.org/drawingml/2006/picture">
+                <pic:pic xmlns:pic="http://schemas.openxmlformats.org/drawingml/2006/picture">
+                  <pic:nvPicPr>
+                    <pic:cNvPr id="0" name="Picture 9"/>
+                    <pic:cNvPicPr>
+                      <a:picLocks noChangeAspect="1" noChangeArrowheads="1"/>
+                    </pic:cNvPicPr>
+                  </pic:nvPicPr>
+                  <pic:blipFill>
+                    <a:blip r:embed="rId8" cstate="print">
+                      <a:extLst>
+                        <a:ext uri="{28A0092B-C50C-407E-A947-70E740481C1C}">
+                          <a14:useLocalDpi xmlns:a14="http://schemas.microsoft.com/office/drawing/2010/main" val="0"/>
+                        </a:ext>
+                      </a:extLst>
+                    </a:blip>
+                    <a:srcRect/>
+                    <a:stretch>
+                      <a:fillRect/>
+                    </a:stretch>
+                  </pic:blipFill>
+                  <pic:spPr bwMode="auto">
+                    <a:xfrm>
+                      <a:off x="0" y="0"/>
+                      <a:ext cx="2743200" cy="2805508"/>
+                    </a:xfrm>
+                    <a:prstGeom prst="rect">
+                      <a:avLst/>
+                    </a:prstGeom>
+                    <a:noFill/>
+                    <a:ln>
+                      <a:noFill/>
+                    </a:ln>
+                  </pic:spPr>
+                </pic:pic>
+              </a:graphicData>
+            </a:graphic>
+          </wp:inline>
+        </w:drawing>
+      </w:r>
+    </w:p>
+    <w:p>
+      <w:pPr>
+        <w:rPr>
+          <w:rFonts w:ascii="Times New Roman" w:eastAsia="Times New Roman" w:hAnsi="Times New Roman" w:cs="Times New Roman"/>
+          <w:lang w:eastAsia="es-ES_tradnl"/>
+        </w:rPr>
+      </w:pPr>
+    </w:p>
+    <w:p>
+      <w:pPr>
+        <w:rPr>
+          <w:rFonts w:ascii="Times New Roman" w:eastAsia="Times New Roman" w:hAnsi="Times New Roman" w:cs="Times New Roman"/>
+          <w:lang w:eastAsia="es-ES_tradnl"/>
+        </w:rPr>
+      </w:pPr>
+    </w:p>
+    <w:p>
+      <w:pPr>
+        <w:rPr>
+          <w:rFonts w:ascii="Times New Roman" w:eastAsia="Times New Roman" w:hAnsi="Times New Roman" w:cs="Times New Roman"/>
+          <w:lang w:eastAsia="es-ES_tradnl"/>
+        </w:rPr>
+      </w:pPr>
+    </w:p>
+    <w:p>
+      <w:pPr>
+        <w:rPr>
+          <w:rFonts w:ascii="Times New Roman" w:eastAsia="Times New Roman" w:hAnsi="Times New Roman" w:cs="Times New Roman"/>
+          <w:lang w:eastAsia="es-ES_tradnl"/>
+        </w:rPr>
+      </w:pPr>
+    </w:p>
+    <w:p>
+      <w:pPr>
+        <w:rPr>
+          <w:rFonts w:ascii="CMU Serif Roman" w:eastAsia="Times New Roman" w:hAnsi="CMU Serif Roman" w:cs="CMU Serif Roman"/>
+          <w:lang w:eastAsia="es-ES_tradnl"/>
+        </w:rPr>
+      </w:pPr>
+      <w:r>
+        <w:rPr>
+          <w:rFonts w:ascii="CMU Serif Roman" w:eastAsia="Times New Roman" w:hAnsi="CMU Serif Roman" w:cs="CMU Serif Roman"/>
+          <w:lang w:eastAsia="es-ES_tradnl"/>
+        </w:rPr>
+        <w:t>Dogs vs. Cats</w:t>
+      </w:r>
+    </w:p>
+    <w:p>
+      <w:pPr>
+        <w:rPr>
+          <w:rFonts w:ascii="Times New Roman" w:eastAsia="Times New Roman" w:hAnsi="Times New Roman" w:cs="Times New Roman"/>
+          <w:lang w:eastAsia="es-ES_tradnl"/>
+        </w:rPr>
+      </w:pPr>
+      <w:r>
+        <w:rPr>
+          <w:rFonts w:ascii="Times New Roman" w:eastAsia="Times New Roman" w:hAnsi="Times New Roman" w:cs="Times New Roman"/>
+          <w:noProof/>
+          <w:lang w:eastAsia="es-ES_tradnl"/>
+        </w:rPr>
+        <w:drawing>
+          <wp:inline distT="0" distB="0" distL="0" distR="0">
+            <wp:extent cx="2743200" cy="2739317"/>
+            <wp:effectExtent l="0" t="0" r="0" b="0"/>
+            <wp:docPr id="6" name="Imagen 6" descr="Una captura de pantalla de un celular con letras&#10;&#10;Descripción generada automáticamente"/>
+            <wp:cNvGraphicFramePr>
+              <a:graphicFrameLocks xmlns:a="http://schemas.openxmlformats.org/drawingml/2006/main" noChangeAspect="1"/>
+            </wp:cNvGraphicFramePr>
+            <a:graphic xmlns:a="http://schemas.openxmlformats.org/drawingml/2006/main">
+              <a:graphicData uri="http://schemas.openxmlformats.org/drawingml/2006/picture">
+                <pic:pic xmlns:pic="http://schemas.openxmlformats.org/drawingml/2006/picture">
+                  <pic:nvPicPr>
+                    <pic:cNvPr id="0" name="Picture 11"/>
+                    <pic:cNvPicPr>
+                      <a:picLocks noChangeAspect="1" noChangeArrowheads="1"/>
+                    </pic:cNvPicPr>
+                  </pic:nvPicPr>
+                  <pic:blipFill>
+                    <a:blip r:embed="rId9" cstate="print">
+                      <a:extLst>
+                        <a:ext uri="{28A0092B-C50C-407E-A947-70E740481C1C}">
+                          <a14:useLocalDpi xmlns:a14="http://schemas.microsoft.com/office/drawing/2010/main" val="0"/>
+                        </a:ext>
+                      </a:extLst>
+                    </a:blip>
+                    <a:srcRect/>
+                    <a:stretch>
+                      <a:fillRect/>
+                    </a:stretch>
+                  </pic:blipFill>
+                  <pic:spPr bwMode="auto">
+                    <a:xfrm>
+                      <a:off x="0" y="0"/>
+                      <a:ext cx="2743200" cy="2739317"/>
+                    </a:xfrm>
+                    <a:prstGeom prst="rect">
+                      <a:avLst/>
+                    </a:prstGeom>
+                    <a:noFill/>
+                    <a:ln>
+                      <a:noFill/>
+                    </a:ln>
+                  </pic:spPr>
+                </pic:pic>
+              </a:graphicData>
+            </a:graphic>
+          </wp:inline>
+        </w:drawing>
+      </w:r>
+      <w:r>
+        <w:rPr>
+          <w:rFonts w:ascii="Times New Roman" w:eastAsia="Times New Roman" w:hAnsi="Times New Roman" w:cs="Times New Roman"/>
+          <w:noProof/>
+          <w:lang w:eastAsia="es-ES_tradnl"/>
+        </w:rPr>
+        <w:drawing>
+          <wp:inline distT="0" distB="0" distL="0" distR="0">
+            <wp:extent cx="2743200" cy="2739317"/>
+            <wp:effectExtent l="0" t="0" r="0" b="0"/>
+            <wp:docPr id="7" name="Imagen 7" descr="Una captura de pantalla de un celular con letras&#10;&#10;Descripción generada automáticamente"/>
+            <wp:cNvGraphicFramePr>
+              <a:graphicFrameLocks xmlns:a="http://schemas.openxmlformats.org/drawingml/2006/main" noChangeAspect="1"/>
+            </wp:cNvGraphicFramePr>
+            <a:graphic xmlns:a="http://schemas.openxmlformats.org/drawingml/2006/main">
+              <a:graphicData uri="http://schemas.openxmlformats.org/drawingml/2006/picture">
+                <pic:pic xmlns:pic="http://schemas.openxmlformats.org/drawingml/2006/picture">
+                  <pic:nvPicPr>
+                    <pic:cNvPr id="0" name="Picture 13"/>
+                    <pic:cNvPicPr>
+                      <a:picLocks noChangeAspect="1" noChangeArrowheads="1"/>
+                    </pic:cNvPicPr>
+                  </pic:nvPicPr>
+                  <pic:blipFill>
+                    <a:blip r:embed="rId10" cstate="print">
+                      <a:extLst>
+                        <a:ext uri="{28A0092B-C50C-407E-A947-70E740481C1C}">
+                          <a14:useLocalDpi xmlns:a14="http://schemas.microsoft.com/office/drawing/2010/main" val="0"/>
+                        </a:ext>
+                      </a:extLst>
+                    </a:blip>
+                    <a:srcRect/>
+                    <a:stretch>
+                      <a:fillRect/>
+                    </a:stretch>
+                  </pic:blipFill>
+                  <pic:spPr bwMode="auto">
+                    <a:xfrm>
+                      <a:off x="0" y="0"/>
+                      <a:ext cx="2743200" cy="2739317"/>
+                    </a:xfrm>
+                    <a:prstGeom prst="rect">
+                      <a:avLst/>
+                    </a:prstGeom>
+                    <a:noFill/>
+                    <a:ln>
+                      <a:noFill/>
+                    </a:ln>
+                  </pic:spPr>
+                </pic:pic>
+              </a:graphicData>
+            </a:graphic>
+          </wp:inline>
+        </w:drawing>
+      </w:r>
+    </w:p>
+    <w:p>
+      <w:pPr>
+        <w:rPr>
+          <w:rFonts w:ascii="Times New Roman" w:eastAsia="Times New Roman" w:hAnsi="Times New Roman" w:cs="Times New Roman"/>
+          <w:lang w:eastAsia="es-ES_tradnl"/>
+        </w:rPr>
+      </w:pPr>
+      <w:r>
+        <w:rPr>
+          <w:rFonts w:ascii="Times New Roman" w:eastAsia="Times New Roman" w:hAnsi="Times New Roman" w:cs="Times New Roman"/>
+          <w:noProof/>
+          <w:lang w:eastAsia="es-ES_tradnl"/>
+        </w:rPr>
+        <w:lastRenderedPageBreak/>
+        <w:drawing>
+          <wp:inline distT="0" distB="0" distL="0" distR="0">
+            <wp:extent cx="2743200" cy="2805508"/>
+            <wp:effectExtent l="0" t="0" r="0" b="0"/>
+            <wp:docPr id="8" name="Imagen 8" descr="Imagen que contiene texto&#10;&#10;Descripción generada automáticamente"/>
+            <wp:cNvGraphicFramePr>
+              <a:graphicFrameLocks xmlns:a="http://schemas.openxmlformats.org/drawingml/2006/main" noChangeAspect="1"/>
+            </wp:cNvGraphicFramePr>
+            <a:graphic xmlns:a="http://schemas.openxmlformats.org/drawingml/2006/main">
+              <a:graphicData uri="http://schemas.openxmlformats.org/drawingml/2006/picture">
+                <pic:pic xmlns:pic="http://schemas.openxmlformats.org/drawingml/2006/picture">
+                  <pic:nvPicPr>
+                    <pic:cNvPr id="0" name="Picture 15"/>
+                    <pic:cNvPicPr>
+                      <a:picLocks noChangeAspect="1" noChangeArrowheads="1"/>
+                    </pic:cNvPicPr>
+                  </pic:nvPicPr>
+                  <pic:blipFill>
+                    <a:blip r:embed="rId11" cstate="print">
+                      <a:extLst>
+                        <a:ext uri="{28A0092B-C50C-407E-A947-70E740481C1C}">
+                          <a14:useLocalDpi xmlns:a14="http://schemas.microsoft.com/office/drawing/2010/main" val="0"/>
+                        </a:ext>
+                      </a:extLst>
+                    </a:blip>
+                    <a:srcRect/>
+                    <a:stretch>
+                      <a:fillRect/>
+                    </a:stretch>
+                  </pic:blipFill>
+                  <pic:spPr bwMode="auto">
+                    <a:xfrm>
+                      <a:off x="0" y="0"/>
+                      <a:ext cx="2743200" cy="2805508"/>
+                    </a:xfrm>
+                    <a:prstGeom prst="rect">
+                      <a:avLst/>
+                    </a:prstGeom>
+                    <a:noFill/>
+                    <a:ln>
+                      <a:noFill/>
+                    </a:ln>
+                  </pic:spPr>
+                </pic:pic>
+              </a:graphicData>
+            </a:graphic>
+          </wp:inline>
+        </w:drawing>
+      </w:r>
+      <w:r>
+        <w:rPr>
+          <w:rFonts w:ascii="Times New Roman" w:eastAsia="Times New Roman" w:hAnsi="Times New Roman" w:cs="Times New Roman"/>
+          <w:noProof/>
+          <w:lang w:eastAsia="es-ES_tradnl"/>
+        </w:rPr>
+        <w:drawing>
+          <wp:inline distT="0" distB="0" distL="0" distR="0">
+            <wp:extent cx="2743200" cy="2805508"/>
+            <wp:effectExtent l="0" t="0" r="0" b="0"/>
+            <wp:docPr id="9" name="Imagen 9" descr="Imagen que contiene texto&#10;&#10;Descripción generada automáticamente"/>
+            <wp:cNvGraphicFramePr>
+              <a:graphicFrameLocks xmlns:a="http://schemas.openxmlformats.org/drawingml/2006/main" noChangeAspect="1"/>
+            </wp:cNvGraphicFramePr>
+            <a:graphic xmlns:a="http://schemas.openxmlformats.org/drawingml/2006/main">
+              <a:graphicData uri="http://schemas.openxmlformats.org/drawingml/2006/picture">
+                <pic:pic xmlns:pic="http://schemas.openxmlformats.org/drawingml/2006/picture">
+                  <pic:nvPicPr>
+                    <pic:cNvPr id="0" name="Picture 17"/>
+                    <pic:cNvPicPr>
+                      <a:picLocks noChangeAspect="1" noChangeArrowheads="1"/>
+                    </pic:cNvPicPr>
+                  </pic:nvPicPr>
+                  <pic:blipFill>
+                    <a:blip r:embed="rId12" cstate="print">
+                      <a:extLst>
+                        <a:ext uri="{28A0092B-C50C-407E-A947-70E740481C1C}">
+                          <a14:useLocalDpi xmlns:a14="http://schemas.microsoft.com/office/drawing/2010/main" val="0"/>
+                        </a:ext>
+                      </a:extLst>
+                    </a:blip>
+                    <a:srcRect/>
+                    <a:stretch>
+                      <a:fillRect/>
+                    </a:stretch>
+                  </pic:blipFill>
+                  <pic:spPr bwMode="auto">
+                    <a:xfrm>
+                      <a:off x="0" y="0"/>
+                      <a:ext cx="2743200" cy="2805508"/>
+                    </a:xfrm>
+                    <a:prstGeom prst="rect">
+                      <a:avLst/>
+                    </a:prstGeom>
+                    <a:noFill/>
+                    <a:ln>
+                      <a:noFill/>
+                    </a:ln>
+                  </pic:spPr>
+                </pic:pic>
+              </a:graphicData>
+            </a:graphic>
+          </wp:inline>
+        </w:drawing>
+      </w:r>
+    </w:p>
+    <w:p>
+      <w:pPr>
+        <w:rPr>
+          <w:rFonts w:ascii="Times New Roman" w:eastAsia="Times New Roman" w:hAnsi="Times New Roman" w:cs="Times New Roman"/>
+          <w:lang w:eastAsia="es-ES_tradnl"/>
+        </w:rPr>
+      </w:pPr>
+    </w:p>
+    <w:p>
+      <w:pPr>
+        <w:shd w:val="clear" w:color="auto" w:fill="FFFFFF"/>
+        <w:spacing w:after="120"/>
+        <w:jc w:val="both"/>
         <w:textAlignment w:val="baseline"/>
         <w:rPr>
           <w:rFonts w:ascii="CMU Serif Roman" w:eastAsia="Times New Roman" w:hAnsi="CMU Serif Roman" w:cs="CMU Serif Roman"/>
@@ -2609,6 +4330,7 @@
         <w:shd w:val="clear" w:color="auto" w:fill="FFFFFF"/>
         <w:spacing w:before="360" w:after="120"/>
         <w:ind w:left="360"/>
+        <w:jc w:val="both"/>
         <w:textAlignment w:val="baseline"/>
         <w:rPr>
           <w:rFonts w:ascii="CMU Serif Roman" w:eastAsia="Times New Roman" w:hAnsi="CMU Serif Roman" w:cs="CMU Serif Roman"/>
@@ -2637,6 +4359,7 @@
       <w:pPr>
         <w:shd w:val="clear" w:color="auto" w:fill="FFFFFF"/>
         <w:spacing w:after="120"/>
+        <w:jc w:val="both"/>
         <w:textAlignment w:val="baseline"/>
         <w:rPr>
           <w:rFonts w:ascii="CMU Serif Roman" w:eastAsia="Times New Roman" w:hAnsi="CMU Serif Roman" w:cs="CMU Serif Roman"/>
@@ -2673,6 +4396,7 @@
       <w:pPr>
         <w:shd w:val="clear" w:color="auto" w:fill="FFFFFF"/>
         <w:spacing w:after="120"/>
+        <w:jc w:val="both"/>
         <w:textAlignment w:val="baseline"/>
         <w:rPr>
           <w:rFonts w:ascii="CMU Serif Roman" w:eastAsia="Times New Roman" w:hAnsi="CMU Serif Roman" w:cs="CMU Serif Roman"/>
@@ -2691,6 +4415,7 @@
         <w:shd w:val="clear" w:color="auto" w:fill="FFFFFF"/>
         <w:spacing w:before="360" w:after="120"/>
         <w:ind w:left="360"/>
+        <w:jc w:val="both"/>
         <w:textAlignment w:val="baseline"/>
         <w:rPr>
           <w:rFonts w:ascii="CMU Serif Roman" w:eastAsia="Times New Roman" w:hAnsi="CMU Serif Roman" w:cs="CMU Serif Roman"/>
@@ -2719,6 +4444,7 @@
       <w:pPr>
         <w:shd w:val="clear" w:color="auto" w:fill="FFFFFF"/>
         <w:spacing w:after="120"/>
+        <w:jc w:val="both"/>
         <w:textAlignment w:val="baseline"/>
         <w:rPr>
           <w:rFonts w:ascii="CMU Serif Roman" w:eastAsia="Times New Roman" w:hAnsi="CMU Serif Roman" w:cs="CMU Serif Roman"/>
@@ -2755,11 +4481,12 @@
       <w:pPr>
         <w:shd w:val="clear" w:color="auto" w:fill="FFFFFF"/>
         <w:spacing w:after="120"/>
+        <w:jc w:val="both"/>
         <w:textAlignment w:val="baseline"/>
         <w:rPr>
           <w:rFonts w:ascii="CMU Serif Roman" w:eastAsia="Times New Roman" w:hAnsi="CMU Serif Roman" w:cs="CMU Serif Roman"/>
           <w:color w:val="333333"/>
-          <w:lang w:eastAsia="es-ES_tradnl"/>
+          <w:lang w:val="en-US" w:eastAsia="es-ES_tradnl"/>
         </w:rPr>
       </w:pPr>
       <w:r>
@@ -2768,7 +4495,7 @@
           <w:b/>
           <w:bCs/>
           <w:color w:val="333333"/>
-          <w:lang w:eastAsia="es-ES_tradnl"/>
+          <w:lang w:val="en-US" w:eastAsia="es-ES_tradnl"/>
         </w:rPr>
         <w:t>Yuan Feng</w:t>
       </w:r>
@@ -2776,7 +4503,7 @@
         <w:rPr>
           <w:rFonts w:ascii="CMU Serif Roman" w:eastAsia="Times New Roman" w:hAnsi="CMU Serif Roman" w:cs="CMU Serif Roman"/>
           <w:color w:val="333333"/>
-          <w:lang w:eastAsia="es-ES_tradnl"/>
+          <w:lang w:val="en-US" w:eastAsia="es-ES_tradnl"/>
         </w:rPr>
         <w:t xml:space="preserve">: </w:t>
       </w:r>
@@ -2785,11 +4512,12 @@
       <w:pPr>
         <w:shd w:val="clear" w:color="auto" w:fill="FFFFFF"/>
         <w:spacing w:after="120"/>
+        <w:jc w:val="both"/>
         <w:textAlignment w:val="baseline"/>
         <w:rPr>
           <w:rFonts w:ascii="CMU Serif Roman" w:eastAsia="Times New Roman" w:hAnsi="CMU Serif Roman" w:cs="CMU Serif Roman"/>
           <w:color w:val="333333"/>
-          <w:lang w:eastAsia="es-ES_tradnl"/>
+          <w:lang w:val="en-US" w:eastAsia="es-ES_tradnl"/>
         </w:rPr>
       </w:pPr>
       <w:r>
@@ -2798,7 +4526,7 @@
           <w:b/>
           <w:bCs/>
           <w:color w:val="333333"/>
-          <w:lang w:eastAsia="es-ES_tradnl"/>
+          <w:lang w:val="en-US" w:eastAsia="es-ES_tradnl"/>
         </w:rPr>
         <w:t>Sebastián Soriano Pérez</w:t>
       </w:r>
@@ -2806,7 +4534,7 @@
         <w:rPr>
           <w:rFonts w:ascii="CMU Serif Roman" w:eastAsia="Times New Roman" w:hAnsi="CMU Serif Roman" w:cs="CMU Serif Roman"/>
           <w:color w:val="333333"/>
-          <w:lang w:eastAsia="es-ES_tradnl"/>
+          <w:lang w:val="en-US" w:eastAsia="es-ES_tradnl"/>
         </w:rPr>
         <w:t>:</w:t>
       </w:r>
@@ -2814,37 +4542,74 @@
         <w:rPr>
           <w:rFonts w:ascii="CMU Serif Roman" w:eastAsia="Times New Roman" w:hAnsi="CMU Serif Roman" w:cs="CMU Serif Roman"/>
           <w:color w:val="333333"/>
-          <w:lang w:eastAsia="es-ES_tradnl"/>
+          <w:lang w:val="en-US" w:eastAsia="es-ES_tradnl"/>
         </w:rPr>
         <w:t xml:space="preserve"> </w:t>
+      </w:r>
+      <w:r>
+        <w:rPr>
+          <w:rFonts w:ascii="CMU Serif Roman" w:eastAsia="Times New Roman" w:hAnsi="CMU Serif Roman" w:cs="CMU Serif Roman"/>
+          <w:color w:val="333333"/>
+          <w:lang w:val="en-US" w:eastAsia="es-ES_tradnl"/>
+        </w:rPr>
+        <w:t xml:space="preserve">Researched and </w:t>
+      </w:r>
+      <w:r>
+        <w:rPr>
+          <w:rFonts w:ascii="CMU Serif Roman" w:eastAsia="Times New Roman" w:hAnsi="CMU Serif Roman" w:cs="CMU Serif Roman"/>
+          <w:color w:val="333333"/>
+          <w:lang w:val="en-US" w:eastAsia="es-ES_tradnl"/>
+        </w:rPr>
+        <w:t>authored Background and Methods sections.</w:t>
+      </w:r>
+      <w:r>
+        <w:rPr>
+          <w:rFonts w:ascii="CMU Serif Roman" w:eastAsia="Times New Roman" w:hAnsi="CMU Serif Roman" w:cs="CMU Serif Roman"/>
+          <w:color w:val="333333"/>
+          <w:lang w:val="en-US" w:eastAsia="es-ES_tradnl"/>
+        </w:rPr>
+        <w:t xml:space="preserve"> Implemented non quantum models.</w:t>
       </w:r>
     </w:p>
     <w:p>
       <w:pPr>
         <w:shd w:val="clear" w:color="auto" w:fill="FFFFFF"/>
         <w:spacing w:after="120"/>
+        <w:jc w:val="both"/>
         <w:textAlignment w:val="baseline"/>
         <w:rPr>
           <w:rFonts w:ascii="CMU Serif Roman" w:eastAsia="Times New Roman" w:hAnsi="CMU Serif Roman" w:cs="CMU Serif Roman"/>
           <w:color w:val="333333"/>
-          <w:lang w:eastAsia="es-ES_tradnl"/>
-        </w:rPr>
-      </w:pPr>
+          <w:lang w:val="en-US" w:eastAsia="es-ES_tradnl"/>
+        </w:rPr>
+      </w:pPr>
+      <w:proofErr w:type="spellStart"/>
       <w:r>
         <w:rPr>
           <w:rFonts w:ascii="CMU Serif Roman" w:eastAsia="Times New Roman" w:hAnsi="CMU Serif Roman" w:cs="CMU Serif Roman"/>
           <w:b/>
           <w:bCs/>
           <w:color w:val="333333"/>
-          <w:lang w:eastAsia="es-ES_tradnl"/>
-        </w:rPr>
-        <w:t>Vishaal Venkatesh</w:t>
-      </w:r>
-      <w:r>
-        <w:rPr>
-          <w:rFonts w:ascii="CMU Serif Roman" w:eastAsia="Times New Roman" w:hAnsi="CMU Serif Roman" w:cs="CMU Serif Roman"/>
-          <w:color w:val="333333"/>
-          <w:lang w:eastAsia="es-ES_tradnl"/>
+          <w:lang w:val="en-US" w:eastAsia="es-ES_tradnl"/>
+        </w:rPr>
+        <w:t>Vishaal</w:t>
+      </w:r>
+      <w:proofErr w:type="spellEnd"/>
+      <w:r>
+        <w:rPr>
+          <w:rFonts w:ascii="CMU Serif Roman" w:eastAsia="Times New Roman" w:hAnsi="CMU Serif Roman" w:cs="CMU Serif Roman"/>
+          <w:b/>
+          <w:bCs/>
+          <w:color w:val="333333"/>
+          <w:lang w:val="en-US" w:eastAsia="es-ES_tradnl"/>
+        </w:rPr>
+        <w:t xml:space="preserve"> Venkatesh</w:t>
+      </w:r>
+      <w:r>
+        <w:rPr>
+          <w:rFonts w:ascii="CMU Serif Roman" w:eastAsia="Times New Roman" w:hAnsi="CMU Serif Roman" w:cs="CMU Serif Roman"/>
+          <w:color w:val="333333"/>
+          <w:lang w:val="en-US" w:eastAsia="es-ES_tradnl"/>
         </w:rPr>
         <w:t>:</w:t>
       </w:r>
@@ -2853,6 +4618,7 @@
       <w:pPr>
         <w:shd w:val="clear" w:color="auto" w:fill="FFFFFF"/>
         <w:spacing w:after="120"/>
+        <w:jc w:val="both"/>
         <w:textAlignment w:val="baseline"/>
         <w:rPr>
           <w:rFonts w:ascii="CMU Serif Roman" w:eastAsia="Times New Roman" w:hAnsi="CMU Serif Roman" w:cs="CMU Serif Roman"/>
@@ -2907,6 +4673,7 @@
       <w:pPr>
         <w:shd w:val="clear" w:color="auto" w:fill="FFFFFF"/>
         <w:spacing w:after="120"/>
+        <w:jc w:val="both"/>
         <w:textAlignment w:val="baseline"/>
         <w:rPr>
           <w:rFonts w:ascii="CMU Serif Roman" w:eastAsia="Times New Roman" w:hAnsi="CMU Serif Roman" w:cs="CMU Serif Roman"/>
@@ -2943,6 +4710,7 @@
         <w:shd w:val="clear" w:color="auto" w:fill="FFFFFF"/>
         <w:spacing w:before="360" w:after="120"/>
         <w:ind w:left="360"/>
+        <w:jc w:val="both"/>
         <w:textAlignment w:val="baseline"/>
         <w:rPr>
           <w:rFonts w:ascii="CMU Serif Roman" w:eastAsia="Times New Roman" w:hAnsi="CMU Serif Roman" w:cs="CMU Serif Roman"/>
@@ -3003,6 +4771,7 @@
       <w:pPr>
         <w:shd w:val="clear" w:color="auto" w:fill="FFFFFF"/>
         <w:spacing w:after="120"/>
+        <w:jc w:val="both"/>
         <w:textAlignment w:val="baseline"/>
         <w:rPr>
           <w:rFonts w:ascii="CMU Serif Roman" w:eastAsia="Times New Roman" w:hAnsi="CMU Serif Roman" w:cs="CMU Serif Roman"/>

</xml_diff>